<commit_message>
adds final version to word also available in pdf and python code modified no longer has lstm net
</commit_message>
<xml_diff>
--- a/neural_nets_and_speech_recog.docx
+++ b/neural_nets_and_speech_recog.docx
@@ -5,13 +5,12 @@
     <w:p>
       <w:pPr>
         <w:pStyle w:val="Title"/>
-        <w:jc w:val="both"/>
+        <w:jc w:val="center"/>
         <w:rPr>
           <w:rFonts w:asciiTheme="minorHAnsi" w:hAnsiTheme="minorHAnsi" w:cstheme="minorHAnsi"/>
           <w:sz w:val="48"/>
         </w:rPr>
       </w:pPr>
-      <w:bookmarkStart w:id="0" w:name="_Toc28006506"/>
       <w:r>
         <w:rPr>
           <w:rFonts w:asciiTheme="minorHAnsi" w:hAnsiTheme="minorHAnsi" w:cstheme="minorHAnsi"/>
@@ -102,7 +101,7 @@
           <w:sz w:val="36"/>
           <w:szCs w:val="36"/>
         </w:rPr>
-        <w:t xml:space="preserve">Redes Neuronais e </w:t>
+        <w:t>Redes Neuronais e</w:t>
       </w:r>
     </w:p>
     <w:p>
@@ -169,6 +168,7 @@
           <w:p>
             <w:pPr>
               <w:ind w:right="-341"/>
+              <w:jc w:val="center"/>
               <w:rPr>
                 <w:rFonts w:cstheme="minorHAnsi"/>
                 <w:sz w:val="30"/>
@@ -191,6 +191,7 @@
           </w:tcPr>
           <w:p>
             <w:pPr>
+              <w:jc w:val="center"/>
               <w:rPr>
                 <w:rFonts w:cstheme="minorHAnsi"/>
                 <w:sz w:val="30"/>
@@ -208,6 +209,7 @@
           </w:p>
           <w:p>
             <w:pPr>
+              <w:jc w:val="center"/>
               <w:rPr>
                 <w:rFonts w:cstheme="minorHAnsi"/>
                 <w:sz w:val="30"/>
@@ -230,6 +232,7 @@
           </w:tcPr>
           <w:p>
             <w:pPr>
+              <w:jc w:val="center"/>
               <w:rPr>
                 <w:rFonts w:cstheme="minorHAnsi"/>
                 <w:sz w:val="30"/>
@@ -247,6 +250,7 @@
           </w:p>
           <w:p>
             <w:pPr>
+              <w:jc w:val="center"/>
               <w:rPr>
                 <w:rFonts w:cstheme="minorHAnsi"/>
                 <w:sz w:val="30"/>
@@ -274,6 +278,7 @@
           </w:tcPr>
           <w:p>
             <w:pPr>
+              <w:jc w:val="center"/>
               <w:rPr>
                 <w:rFonts w:cstheme="minorHAnsi"/>
                 <w:sz w:val="30"/>
@@ -288,6 +293,7 @@
           </w:tcPr>
           <w:p>
             <w:pPr>
+              <w:jc w:val="center"/>
               <w:rPr>
                 <w:rFonts w:cstheme="minorHAnsi"/>
                 <w:sz w:val="30"/>
@@ -310,6 +316,7 @@
           </w:tcPr>
           <w:p>
             <w:pPr>
+              <w:jc w:val="center"/>
               <w:rPr>
                 <w:rFonts w:cstheme="minorHAnsi"/>
                 <w:sz w:val="30"/>
@@ -330,6 +337,7 @@
     </w:tbl>
     <w:p>
       <w:pPr>
+        <w:jc w:val="center"/>
         <w:rPr>
           <w:rFonts w:cstheme="minorHAnsi"/>
           <w:b/>
@@ -340,6 +348,7 @@
     </w:p>
     <w:p>
       <w:pPr>
+        <w:jc w:val="center"/>
         <w:rPr>
           <w:rFonts w:cstheme="minorHAnsi"/>
           <w:sz w:val="30"/>
@@ -370,21 +379,22 @@
           <w:sz w:val="30"/>
           <w:szCs w:val="30"/>
         </w:rPr>
-        <w:t xml:space="preserve">Modelação </w:t>
-      </w:r>
-      <w:proofErr w:type="spellStart"/>
-      <w:r>
+        <w:t>Modelação Bayesiana</w:t>
+      </w:r>
+    </w:p>
+    <w:p>
+      <w:pPr>
+        <w:jc w:val="center"/>
         <w:rPr>
           <w:rFonts w:cstheme="minorHAnsi"/>
           <w:sz w:val="30"/>
           <w:szCs w:val="30"/>
         </w:rPr>
-        <w:t>Bayesiana</w:t>
-      </w:r>
-      <w:proofErr w:type="spellEnd"/>
-    </w:p>
-    <w:p>
-      <w:pPr>
+      </w:pPr>
+    </w:p>
+    <w:p>
+      <w:pPr>
+        <w:jc w:val="center"/>
         <w:rPr>
           <w:rFonts w:cstheme="minorHAnsi"/>
           <w:sz w:val="30"/>
@@ -394,6 +404,7 @@
     </w:p>
     <w:p>
       <w:pPr>
+        <w:jc w:val="center"/>
         <w:rPr>
           <w:rFonts w:cstheme="minorHAnsi"/>
           <w:sz w:val="30"/>
@@ -403,16 +414,8 @@
     </w:p>
     <w:p>
       <w:pPr>
-        <w:rPr>
-          <w:rFonts w:cstheme="minorHAnsi"/>
-          <w:sz w:val="30"/>
-          <w:szCs w:val="30"/>
-        </w:rPr>
-      </w:pPr>
-    </w:p>
-    <w:p>
-      <w:pPr>
-        <w:ind w:left="0" w:firstLine="0"/>
+        <w:ind w:left="0" w:firstLine="0"/>
+        <w:jc w:val="center"/>
         <w:rPr>
           <w:rFonts w:cstheme="minorHAnsi"/>
           <w:sz w:val="30"/>
@@ -437,9 +440,8 @@
           <w:szCs w:val="30"/>
           <w:lang w:val="en-US"/>
         </w:rPr>
-        <w:t xml:space="preserve">Professor: </w:t>
-      </w:r>
-      <w:proofErr w:type="spellStart"/>
+        <w:t>Professor: Gon</w:t>
+      </w:r>
       <w:r>
         <w:rPr>
           <w:rFonts w:cstheme="minorHAnsi"/>
@@ -447,42 +449,13 @@
           <w:szCs w:val="30"/>
           <w:lang w:val="en-US"/>
         </w:rPr>
-        <w:t>Gon</w:t>
-      </w:r>
-      <w:r>
-        <w:rPr>
-          <w:rFonts w:cstheme="minorHAnsi"/>
-          <w:sz w:val="30"/>
-          <w:szCs w:val="30"/>
-          <w:lang w:val="en-US"/>
-        </w:rPr>
-        <w:t>çalo</w:t>
-      </w:r>
-      <w:proofErr w:type="spellEnd"/>
-      <w:r>
-        <w:rPr>
-          <w:rFonts w:cstheme="minorHAnsi"/>
-          <w:sz w:val="30"/>
-          <w:szCs w:val="30"/>
-          <w:lang w:val="en-US"/>
-        </w:rPr>
-        <w:t xml:space="preserve"> </w:t>
-      </w:r>
-      <w:proofErr w:type="spellStart"/>
-      <w:r>
-        <w:rPr>
-          <w:rFonts w:cstheme="minorHAnsi"/>
-          <w:sz w:val="30"/>
-          <w:szCs w:val="30"/>
-          <w:lang w:val="en-US"/>
-        </w:rPr>
-        <w:t>Morais</w:t>
-      </w:r>
-      <w:proofErr w:type="spellEnd"/>
+        <w:t>çalo Morais</w:t>
+      </w:r>
     </w:p>
     <w:p>
       <w:pPr>
         <w:spacing w:after="0" w:line="240" w:lineRule="auto"/>
+        <w:jc w:val="center"/>
         <w:rPr>
           <w:rFonts w:cstheme="minorHAnsi"/>
           <w:sz w:val="52"/>
@@ -494,7 +467,8 @@
     <w:p>
       <w:pPr>
         <w:spacing w:after="0" w:line="240" w:lineRule="auto"/>
-        <w:ind w:left="2836" w:firstLine="709"/>
+        <w:ind w:left="0" w:firstLine="0"/>
+        <w:jc w:val="center"/>
         <w:rPr>
           <w:rFonts w:cstheme="minorHAnsi"/>
           <w:sz w:val="30"/>
@@ -532,10 +506,10 @@
         <w:t>0</w:t>
       </w:r>
     </w:p>
-    <w:bookmarkEnd w:id="0"/>
-    <w:p>
-      <w:pPr>
-        <w:ind w:left="0" w:firstLine="0"/>
+    <w:p>
+      <w:pPr>
+        <w:ind w:left="0" w:firstLine="0"/>
+        <w:jc w:val="both"/>
         <w:rPr>
           <w:lang w:eastAsia="en-GB" w:bidi="ar-SA"/>
         </w:rPr>
@@ -567,6 +541,7 @@
         <w:p>
           <w:pPr>
             <w:pStyle w:val="TOCHeading"/>
+            <w:jc w:val="both"/>
           </w:pPr>
           <w:r>
             <w:t>Table of Contents</w:t>
@@ -606,13 +581,13 @@
             </w:rPr>
             <w:fldChar w:fldCharType="separate"/>
           </w:r>
-          <w:hyperlink w:anchor="_Toc28006506" w:history="1">
+          <w:hyperlink w:anchor="_Toc29064792" w:history="1">
             <w:r>
               <w:rPr>
                 <w:rStyle w:val="Hyperlink"/>
                 <w:noProof/>
               </w:rPr>
-              <w:t>Speech Recognition And Neural Networks</w:t>
+              <w:t>Introdução</w:t>
             </w:r>
             <w:r>
               <w:rPr>
@@ -633,7 +608,7 @@
                 <w:noProof/>
                 <w:webHidden/>
               </w:rPr>
-              <w:instrText xml:space="preserve"> PAGEREF _Toc28006506 \h </w:instrText>
+              <w:instrText xml:space="preserve"> PAGEREF _Toc29064792 \h </w:instrText>
             </w:r>
             <w:r>
               <w:rPr>
@@ -653,7 +628,7 @@
                 <w:noProof/>
                 <w:webHidden/>
               </w:rPr>
-              <w:t>1</w:t>
+              <w:t>3</w:t>
             </w:r>
             <w:r>
               <w:rPr>
@@ -681,7 +656,7 @@
               <w:lang w:val="en-US" w:eastAsia="en-GB" w:bidi="ar-SA"/>
             </w:rPr>
           </w:pPr>
-          <w:hyperlink w:anchor="_Toc28006507" w:history="1">
+          <w:hyperlink w:anchor="_Toc29064793" w:history="1">
             <w:r>
               <w:rPr>
                 <w:rStyle w:val="Hyperlink"/>
@@ -708,7 +683,7 @@
                 <w:noProof/>
                 <w:webHidden/>
               </w:rPr>
-              <w:instrText xml:space="preserve"> PAGEREF _Toc28006507 \h </w:instrText>
+              <w:instrText xml:space="preserve"> PAGEREF _Toc29064793 \h </w:instrText>
             </w:r>
             <w:r>
               <w:rPr>
@@ -728,7 +703,7 @@
                 <w:noProof/>
                 <w:webHidden/>
               </w:rPr>
-              <w:t>3</w:t>
+              <w:t>4</w:t>
             </w:r>
             <w:r>
               <w:rPr>
@@ -756,7 +731,7 @@
               <w:lang w:val="en-US" w:eastAsia="en-GB" w:bidi="ar-SA"/>
             </w:rPr>
           </w:pPr>
-          <w:hyperlink w:anchor="_Toc28006508" w:history="1">
+          <w:hyperlink w:anchor="_Toc29064794" w:history="1">
             <w:r>
               <w:rPr>
                 <w:rStyle w:val="Hyperlink"/>
@@ -783,7 +758,7 @@
                 <w:noProof/>
                 <w:webHidden/>
               </w:rPr>
-              <w:instrText xml:space="preserve"> PAGEREF _Toc28006508 \h </w:instrText>
+              <w:instrText xml:space="preserve"> PAGEREF _Toc29064794 \h </w:instrText>
             </w:r>
             <w:r>
               <w:rPr>
@@ -831,7 +806,7 @@
               <w:lang w:val="en-US" w:eastAsia="en-GB" w:bidi="ar-SA"/>
             </w:rPr>
           </w:pPr>
-          <w:hyperlink w:anchor="_Toc28006509" w:history="1">
+          <w:hyperlink w:anchor="_Toc29064795" w:history="1">
             <w:r>
               <w:rPr>
                 <w:rStyle w:val="Hyperlink"/>
@@ -858,7 +833,84 @@
                 <w:noProof/>
                 <w:webHidden/>
               </w:rPr>
-              <w:instrText xml:space="preserve"> PAGEREF _Toc28006509 \h </w:instrText>
+              <w:instrText xml:space="preserve"> PAGEREF _Toc29064795 \h </w:instrText>
+            </w:r>
+            <w:r>
+              <w:rPr>
+                <w:noProof/>
+                <w:webHidden/>
+              </w:rPr>
+            </w:r>
+            <w:r>
+              <w:rPr>
+                <w:noProof/>
+                <w:webHidden/>
+              </w:rPr>
+              <w:fldChar w:fldCharType="separate"/>
+            </w:r>
+            <w:r>
+              <w:rPr>
+                <w:noProof/>
+                <w:webHidden/>
+              </w:rPr>
+              <w:t>4</w:t>
+            </w:r>
+            <w:r>
+              <w:rPr>
+                <w:noProof/>
+                <w:webHidden/>
+              </w:rPr>
+              <w:fldChar w:fldCharType="end"/>
+            </w:r>
+          </w:hyperlink>
+          <w:bookmarkStart w:id="0" w:name="_GoBack"/>
+          <w:bookmarkEnd w:id="0"/>
+        </w:p>
+        <w:p>
+          <w:pPr>
+            <w:pStyle w:val="TOC1"/>
+            <w:tabs>
+              <w:tab w:val="right" w:leader="dot" w:pos="9402"/>
+            </w:tabs>
+            <w:rPr>
+              <w:rFonts w:eastAsiaTheme="minorEastAsia" w:cstheme="minorBidi"/>
+              <w:b w:val="0"/>
+              <w:bCs w:val="0"/>
+              <w:i w:val="0"/>
+              <w:iCs w:val="0"/>
+              <w:noProof/>
+              <w:color w:val="auto"/>
+              <w:lang w:val="en-US" w:eastAsia="en-GB" w:bidi="ar-SA"/>
+            </w:rPr>
+          </w:pPr>
+          <w:hyperlink w:anchor="_Toc29064796" w:history="1">
+            <w:r>
+              <w:rPr>
+                <w:rStyle w:val="Hyperlink"/>
+                <w:noProof/>
+              </w:rPr>
+              <w:t>Funcionamento das Redes Feedforward</w:t>
+            </w:r>
+            <w:r>
+              <w:rPr>
+                <w:noProof/>
+                <w:webHidden/>
+              </w:rPr>
+              <w:tab/>
+            </w:r>
+            <w:r>
+              <w:rPr>
+                <w:noProof/>
+                <w:webHidden/>
+              </w:rPr>
+              <w:fldChar w:fldCharType="begin"/>
+            </w:r>
+            <w:r>
+              <w:rPr>
+                <w:noProof/>
+                <w:webHidden/>
+              </w:rPr>
+              <w:instrText xml:space="preserve"> PAGEREF _Toc29064796 \h </w:instrText>
             </w:r>
             <w:r>
               <w:rPr>
@@ -906,13 +958,13 @@
               <w:lang w:val="en-US" w:eastAsia="en-GB" w:bidi="ar-SA"/>
             </w:rPr>
           </w:pPr>
-          <w:hyperlink w:anchor="_Toc28006510" w:history="1">
+          <w:hyperlink w:anchor="_Toc29064797" w:history="1">
             <w:r>
               <w:rPr>
                 <w:rStyle w:val="Hyperlink"/>
                 <w:noProof/>
               </w:rPr>
-              <w:t>Funcionamento das Redes Feedforward</w:t>
+              <w:t>CNN (Convulutional Neural Netowrks)</w:t>
             </w:r>
             <w:r>
               <w:rPr>
@@ -933,7 +985,7 @@
                 <w:noProof/>
                 <w:webHidden/>
               </w:rPr>
-              <w:instrText xml:space="preserve"> PAGEREF _Toc28006510 \h </w:instrText>
+              <w:instrText xml:space="preserve"> PAGEREF _Toc29064797 \h </w:instrText>
             </w:r>
             <w:r>
               <w:rPr>
@@ -953,7 +1005,7 @@
                 <w:noProof/>
                 <w:webHidden/>
               </w:rPr>
-              <w:t>4</w:t>
+              <w:t>6</w:t>
             </w:r>
             <w:r>
               <w:rPr>
@@ -981,13 +1033,13 @@
               <w:lang w:val="en-US" w:eastAsia="en-GB" w:bidi="ar-SA"/>
             </w:rPr>
           </w:pPr>
-          <w:hyperlink w:anchor="_Toc28006511" w:history="1">
+          <w:hyperlink w:anchor="_Toc29064798" w:history="1">
             <w:r>
               <w:rPr>
                 <w:rStyle w:val="Hyperlink"/>
                 <w:noProof/>
               </w:rPr>
-              <w:t>CNN (Convulutional Neural Netowrks)</w:t>
+              <w:t>Redes de convolução: Introdução</w:t>
             </w:r>
             <w:r>
               <w:rPr>
@@ -1008,7 +1060,7 @@
                 <w:noProof/>
                 <w:webHidden/>
               </w:rPr>
-              <w:instrText xml:space="preserve"> PAGEREF _Toc28006511 \h </w:instrText>
+              <w:instrText xml:space="preserve"> PAGEREF _Toc29064798 \h </w:instrText>
             </w:r>
             <w:r>
               <w:rPr>
@@ -1056,13 +1108,13 @@
               <w:lang w:val="en-US" w:eastAsia="en-GB" w:bidi="ar-SA"/>
             </w:rPr>
           </w:pPr>
-          <w:hyperlink w:anchor="_Toc28006512" w:history="1">
+          <w:hyperlink w:anchor="_Toc29064799" w:history="1">
             <w:r>
               <w:rPr>
                 <w:rStyle w:val="Hyperlink"/>
                 <w:noProof/>
               </w:rPr>
-              <w:t>Redes de convolução: Introdução</w:t>
+              <w:t>Convolução</w:t>
             </w:r>
             <w:r>
               <w:rPr>
@@ -1083,7 +1135,7 @@
                 <w:noProof/>
                 <w:webHidden/>
               </w:rPr>
-              <w:instrText xml:space="preserve"> PAGEREF _Toc28006512 \h </w:instrText>
+              <w:instrText xml:space="preserve"> PAGEREF _Toc29064799 \h </w:instrText>
             </w:r>
             <w:r>
               <w:rPr>
@@ -1131,13 +1183,13 @@
               <w:lang w:val="en-US" w:eastAsia="en-GB" w:bidi="ar-SA"/>
             </w:rPr>
           </w:pPr>
-          <w:hyperlink w:anchor="_Toc28006513" w:history="1">
+          <w:hyperlink w:anchor="_Toc29064800" w:history="1">
             <w:r>
               <w:rPr>
                 <w:rStyle w:val="Hyperlink"/>
                 <w:noProof/>
               </w:rPr>
-              <w:t>Convolução</w:t>
+              <w:t>Redes de convolução versus Feedforward</w:t>
             </w:r>
             <w:r>
               <w:rPr>
@@ -1158,7 +1210,7 @@
                 <w:noProof/>
                 <w:webHidden/>
               </w:rPr>
-              <w:instrText xml:space="preserve"> PAGEREF _Toc28006513 \h </w:instrText>
+              <w:instrText xml:space="preserve"> PAGEREF _Toc29064800 \h </w:instrText>
             </w:r>
             <w:r>
               <w:rPr>
@@ -1178,7 +1230,7 @@
                 <w:noProof/>
                 <w:webHidden/>
               </w:rPr>
-              <w:t>6</w:t>
+              <w:t>8</w:t>
             </w:r>
             <w:r>
               <w:rPr>
@@ -1206,13 +1258,13 @@
               <w:lang w:val="en-US" w:eastAsia="en-GB" w:bidi="ar-SA"/>
             </w:rPr>
           </w:pPr>
-          <w:hyperlink w:anchor="_Toc28006514" w:history="1">
+          <w:hyperlink w:anchor="_Toc29064801" w:history="1">
             <w:r>
               <w:rPr>
                 <w:rStyle w:val="Hyperlink"/>
                 <w:noProof/>
               </w:rPr>
-              <w:t>Redes de convolução versus Feedforward</w:t>
+              <w:t>Back-propagation</w:t>
             </w:r>
             <w:r>
               <w:rPr>
@@ -1233,7 +1285,7 @@
                 <w:noProof/>
                 <w:webHidden/>
               </w:rPr>
-              <w:instrText xml:space="preserve"> PAGEREF _Toc28006514 \h </w:instrText>
+              <w:instrText xml:space="preserve"> PAGEREF _Toc29064801 \h </w:instrText>
             </w:r>
             <w:r>
               <w:rPr>
@@ -1253,7 +1305,7 @@
                 <w:noProof/>
                 <w:webHidden/>
               </w:rPr>
-              <w:t>8</w:t>
+              <w:t>9</w:t>
             </w:r>
             <w:r>
               <w:rPr>
@@ -1281,13 +1333,13 @@
               <w:lang w:val="en-US" w:eastAsia="en-GB" w:bidi="ar-SA"/>
             </w:rPr>
           </w:pPr>
-          <w:hyperlink w:anchor="_Toc28006515" w:history="1">
+          <w:hyperlink w:anchor="_Toc29064802" w:history="1">
             <w:r>
               <w:rPr>
                 <w:rStyle w:val="Hyperlink"/>
                 <w:noProof/>
               </w:rPr>
-              <w:t>Back-propagation</w:t>
+              <w:t>Back-propagation: Funcionamento</w:t>
             </w:r>
             <w:r>
               <w:rPr>
@@ -1308,7 +1360,7 @@
                 <w:noProof/>
                 <w:webHidden/>
               </w:rPr>
-              <w:instrText xml:space="preserve"> PAGEREF _Toc28006515 \h </w:instrText>
+              <w:instrText xml:space="preserve"> PAGEREF _Toc29064802 \h </w:instrText>
             </w:r>
             <w:r>
               <w:rPr>
@@ -1328,7 +1380,7 @@
                 <w:noProof/>
                 <w:webHidden/>
               </w:rPr>
-              <w:t>8</w:t>
+              <w:t>9</w:t>
             </w:r>
             <w:r>
               <w:rPr>
@@ -1356,13 +1408,13 @@
               <w:lang w:val="en-US" w:eastAsia="en-GB" w:bidi="ar-SA"/>
             </w:rPr>
           </w:pPr>
-          <w:hyperlink w:anchor="_Toc28006516" w:history="1">
+          <w:hyperlink w:anchor="_Toc29064803" w:history="1">
             <w:r>
               <w:rPr>
                 <w:rStyle w:val="Hyperlink"/>
                 <w:noProof/>
               </w:rPr>
-              <w:t>Back-propagation: Funcionamento</w:t>
+              <w:t>Reconhecimento de Imagem vs. Reconhecimento de Voz</w:t>
             </w:r>
             <w:r>
               <w:rPr>
@@ -1383,7 +1435,7 @@
                 <w:noProof/>
                 <w:webHidden/>
               </w:rPr>
-              <w:instrText xml:space="preserve"> PAGEREF _Toc28006516 \h </w:instrText>
+              <w:instrText xml:space="preserve"> PAGEREF _Toc29064803 \h </w:instrText>
             </w:r>
             <w:r>
               <w:rPr>
@@ -1403,7 +1455,7 @@
                 <w:noProof/>
                 <w:webHidden/>
               </w:rPr>
-              <w:t>9</w:t>
+              <w:t>10</w:t>
             </w:r>
             <w:r>
               <w:rPr>
@@ -1431,13 +1483,13 @@
               <w:lang w:val="en-US" w:eastAsia="en-GB" w:bidi="ar-SA"/>
             </w:rPr>
           </w:pPr>
-          <w:hyperlink w:anchor="_Toc28006517" w:history="1">
+          <w:hyperlink w:anchor="_Toc29064804" w:history="1">
             <w:r>
               <w:rPr>
                 <w:rStyle w:val="Hyperlink"/>
                 <w:noProof/>
               </w:rPr>
-              <w:t>Reconhecimento de Imagem vs. Reconhecimento de Voz</w:t>
+              <w:t>Resultados Experimentais</w:t>
             </w:r>
             <w:r>
               <w:rPr>
@@ -1458,7 +1510,7 @@
                 <w:noProof/>
                 <w:webHidden/>
               </w:rPr>
-              <w:instrText xml:space="preserve"> PAGEREF _Toc28006517 \h </w:instrText>
+              <w:instrText xml:space="preserve"> PAGEREF _Toc29064804 \h </w:instrText>
             </w:r>
             <w:r>
               <w:rPr>
@@ -1478,7 +1530,7 @@
                 <w:noProof/>
                 <w:webHidden/>
               </w:rPr>
-              <w:t>9</w:t>
+              <w:t>10</w:t>
             </w:r>
             <w:r>
               <w:rPr>
@@ -1506,13 +1558,13 @@
               <w:lang w:val="en-US" w:eastAsia="en-GB" w:bidi="ar-SA"/>
             </w:rPr>
           </w:pPr>
-          <w:hyperlink w:anchor="_Toc28006518" w:history="1">
+          <w:hyperlink w:anchor="_Toc29064805" w:history="1">
             <w:r>
               <w:rPr>
                 <w:rStyle w:val="Hyperlink"/>
                 <w:noProof/>
               </w:rPr>
-              <w:t>Bibliografia</w:t>
+              <w:t>Resultados Experimentais e Conclusões</w:t>
             </w:r>
             <w:r>
               <w:rPr>
@@ -1533,7 +1585,7 @@
                 <w:noProof/>
                 <w:webHidden/>
               </w:rPr>
-              <w:instrText xml:space="preserve"> PAGEREF _Toc28006518 \h </w:instrText>
+              <w:instrText xml:space="preserve"> PAGEREF _Toc29064805 \h </w:instrText>
             </w:r>
             <w:r>
               <w:rPr>
@@ -1553,7 +1605,7 @@
                 <w:noProof/>
                 <w:webHidden/>
               </w:rPr>
-              <w:t>10</w:t>
+              <w:t>11</w:t>
             </w:r>
             <w:r>
               <w:rPr>
@@ -1565,6 +1617,84 @@
           </w:hyperlink>
         </w:p>
         <w:p>
+          <w:pPr>
+            <w:pStyle w:val="TOC1"/>
+            <w:tabs>
+              <w:tab w:val="right" w:leader="dot" w:pos="9402"/>
+            </w:tabs>
+            <w:rPr>
+              <w:rFonts w:eastAsiaTheme="minorEastAsia" w:cstheme="minorBidi"/>
+              <w:b w:val="0"/>
+              <w:bCs w:val="0"/>
+              <w:i w:val="0"/>
+              <w:iCs w:val="0"/>
+              <w:noProof/>
+              <w:color w:val="auto"/>
+              <w:lang w:val="en-US" w:eastAsia="en-GB" w:bidi="ar-SA"/>
+            </w:rPr>
+          </w:pPr>
+          <w:hyperlink w:anchor="_Toc29064806" w:history="1">
+            <w:r>
+              <w:rPr>
+                <w:rStyle w:val="Hyperlink"/>
+                <w:noProof/>
+              </w:rPr>
+              <w:t>Bibliografia</w:t>
+            </w:r>
+            <w:r>
+              <w:rPr>
+                <w:noProof/>
+                <w:webHidden/>
+              </w:rPr>
+              <w:tab/>
+            </w:r>
+            <w:r>
+              <w:rPr>
+                <w:noProof/>
+                <w:webHidden/>
+              </w:rPr>
+              <w:fldChar w:fldCharType="begin"/>
+            </w:r>
+            <w:r>
+              <w:rPr>
+                <w:noProof/>
+                <w:webHidden/>
+              </w:rPr>
+              <w:instrText xml:space="preserve"> PAGEREF _Toc29064806 \h </w:instrText>
+            </w:r>
+            <w:r>
+              <w:rPr>
+                <w:noProof/>
+                <w:webHidden/>
+              </w:rPr>
+            </w:r>
+            <w:r>
+              <w:rPr>
+                <w:noProof/>
+                <w:webHidden/>
+              </w:rPr>
+              <w:fldChar w:fldCharType="separate"/>
+            </w:r>
+            <w:r>
+              <w:rPr>
+                <w:noProof/>
+                <w:webHidden/>
+              </w:rPr>
+              <w:t>13</w:t>
+            </w:r>
+            <w:r>
+              <w:rPr>
+                <w:noProof/>
+                <w:webHidden/>
+              </w:rPr>
+              <w:fldChar w:fldCharType="end"/>
+            </w:r>
+          </w:hyperlink>
+        </w:p>
+        <w:p>
+          <w:pPr>
+            <w:jc w:val="both"/>
+          </w:pPr>
           <w:r>
             <w:rPr>
               <w:b/>
@@ -1579,10 +1709,12 @@
     <w:p>
       <w:pPr>
         <w:pStyle w:val="Heading1"/>
-      </w:pPr>
-    </w:p>
-    <w:p>
-      <w:pPr>
+        <w:jc w:val="both"/>
+      </w:pPr>
+    </w:p>
+    <w:p>
+      <w:pPr>
+        <w:jc w:val="both"/>
         <w:rPr>
           <w:lang w:val="en-US" w:eastAsia="en-GB" w:bidi="ar-SA"/>
         </w:rPr>
@@ -1590,6 +1722,7 @@
     </w:p>
     <w:p>
       <w:pPr>
+        <w:jc w:val="both"/>
         <w:rPr>
           <w:lang w:val="en-US" w:eastAsia="en-GB" w:bidi="ar-SA"/>
         </w:rPr>
@@ -1597,6 +1730,7 @@
     </w:p>
     <w:p>
       <w:pPr>
+        <w:jc w:val="both"/>
         <w:rPr>
           <w:lang w:val="en-US" w:eastAsia="en-GB" w:bidi="ar-SA"/>
         </w:rPr>
@@ -1604,6 +1738,7 @@
     </w:p>
     <w:p>
       <w:pPr>
+        <w:jc w:val="both"/>
         <w:rPr>
           <w:lang w:val="en-US" w:eastAsia="en-GB" w:bidi="ar-SA"/>
         </w:rPr>
@@ -1611,6 +1746,7 @@
     </w:p>
     <w:p>
       <w:pPr>
+        <w:jc w:val="both"/>
         <w:rPr>
           <w:lang w:val="en-US" w:eastAsia="en-GB" w:bidi="ar-SA"/>
         </w:rPr>
@@ -1618,6 +1754,7 @@
     </w:p>
     <w:p>
       <w:pPr>
+        <w:jc w:val="both"/>
         <w:rPr>
           <w:lang w:val="en-US" w:eastAsia="en-GB" w:bidi="ar-SA"/>
         </w:rPr>
@@ -1625,6 +1762,7 @@
     </w:p>
     <w:p>
       <w:pPr>
+        <w:jc w:val="both"/>
         <w:rPr>
           <w:lang w:val="en-US" w:eastAsia="en-GB" w:bidi="ar-SA"/>
         </w:rPr>
@@ -1632,6 +1770,7 @@
     </w:p>
     <w:p>
       <w:pPr>
+        <w:jc w:val="both"/>
         <w:rPr>
           <w:lang w:val="en-US" w:eastAsia="en-GB" w:bidi="ar-SA"/>
         </w:rPr>
@@ -1639,6 +1778,7 @@
     </w:p>
     <w:p>
       <w:pPr>
+        <w:jc w:val="both"/>
         <w:rPr>
           <w:lang w:val="en-US" w:eastAsia="en-GB" w:bidi="ar-SA"/>
         </w:rPr>
@@ -1646,6 +1786,7 @@
     </w:p>
     <w:p>
       <w:pPr>
+        <w:jc w:val="both"/>
         <w:rPr>
           <w:lang w:val="en-US" w:eastAsia="en-GB" w:bidi="ar-SA"/>
         </w:rPr>
@@ -1654,15 +1795,16 @@
     <w:p>
       <w:pPr>
         <w:pStyle w:val="Heading1"/>
+        <w:jc w:val="both"/>
         <w:rPr>
           <w:lang w:val="pt-PT"/>
         </w:rPr>
       </w:pPr>
+      <w:bookmarkStart w:id="1" w:name="_Toc29064792"/>
       <w:r>
         <w:rPr>
           <w:lang w:val="pt-PT"/>
         </w:rPr>
-        <w:lastRenderedPageBreak/>
         <w:t>Introdu</w:t>
       </w:r>
       <w:r>
@@ -1677,10 +1819,12 @@
         </w:rPr>
         <w:t>ão</w:t>
       </w:r>
-    </w:p>
-    <w:p>
-      <w:pPr>
-        <w:ind w:left="0" w:firstLine="0"/>
+      <w:bookmarkEnd w:id="1"/>
+    </w:p>
+    <w:p>
+      <w:pPr>
+        <w:ind w:left="0" w:firstLine="0"/>
+        <w:jc w:val="both"/>
         <w:rPr>
           <w:lang w:eastAsia="en-GB" w:bidi="ar-SA"/>
         </w:rPr>
@@ -1689,6 +1833,7 @@
     <w:p>
       <w:pPr>
         <w:ind w:left="0" w:firstLine="0"/>
+        <w:jc w:val="both"/>
         <w:rPr>
           <w:lang w:eastAsia="en-GB" w:bidi="ar-SA"/>
         </w:rPr>
@@ -1703,335 +1848,336 @@
         <w:rPr>
           <w:lang w:eastAsia="en-GB" w:bidi="ar-SA"/>
         </w:rPr>
-        <w:t xml:space="preserve">ção </w:t>
-      </w:r>
-      <w:proofErr w:type="spellStart"/>
-      <w:r>
+        <w:t>ção Bayesiana foi-nos proposto fazer um trabalho acerca de um tema de inteligência artificial à nossa escolha. Foi escolhido pelo nosso grupo o tema do reconhecimento de voz e das redes neuronais associadas ao mesmo.</w:t>
+      </w:r>
+    </w:p>
+    <w:p>
+      <w:pPr>
+        <w:ind w:left="0" w:firstLine="0"/>
+        <w:jc w:val="both"/>
         <w:rPr>
           <w:lang w:eastAsia="en-GB" w:bidi="ar-SA"/>
         </w:rPr>
-        <w:t>Bayesiana</w:t>
-      </w:r>
-      <w:proofErr w:type="spellEnd"/>
+      </w:pPr>
       <w:r>
         <w:rPr>
           <w:lang w:eastAsia="en-GB" w:bidi="ar-SA"/>
         </w:rPr>
-        <w:t xml:space="preserve"> foi-nos proposto fazer um trabalho acerca de um tema de inteligência artificial à nossa escolha. Foi escolhido pelo nosso grupo o tema do reconhecimento de voz e das redes neuronais associadas ao mesmo.</w:t>
-      </w:r>
-    </w:p>
-    <w:p>
-      <w:pPr>
-        <w:ind w:left="0" w:firstLine="0"/>
+        <w:t>Este tema é</w:t>
+      </w:r>
+      <w:r>
         <w:rPr>
           <w:lang w:eastAsia="en-GB" w:bidi="ar-SA"/>
         </w:rPr>
-      </w:pPr>
-      <w:r>
+        <w:t xml:space="preserve"> muito importante hoje em dia visto que muitas ferramentas que utilizamos no nosso dia-a-dia possuem funcionalidades com reconhecimento de voz.</w:t>
+      </w:r>
+    </w:p>
+    <w:p>
+      <w:pPr>
+        <w:ind w:left="0" w:firstLine="0"/>
+        <w:jc w:val="both"/>
         <w:rPr>
           <w:lang w:eastAsia="en-GB" w:bidi="ar-SA"/>
         </w:rPr>
-        <w:t>Este tema é</w:t>
-      </w:r>
+      </w:pPr>
       <w:r>
         <w:rPr>
           <w:lang w:eastAsia="en-GB" w:bidi="ar-SA"/>
         </w:rPr>
-        <w:t xml:space="preserve"> muito importante hoje em dia visto que muitas ferramentas que utilizamos no nosso dia-a-dia possuem funcionalidades com reconhecimento de voz.</w:t>
-      </w:r>
-    </w:p>
-    <w:p>
-      <w:pPr>
-        <w:ind w:left="0" w:firstLine="0"/>
+        <w:t xml:space="preserve">Sendo reconhecimento de voz entendido pela área cujo objetivo é desenvolver </w:t>
+      </w:r>
+      <w:r>
         <w:rPr>
           <w:lang w:eastAsia="en-GB" w:bidi="ar-SA"/>
         </w:rPr>
-      </w:pPr>
+        <w:t>métodos e tecnologias que permitam o reconhecimento e a transcrição de linguagem falada de maneira automática</w:t>
+      </w:r>
       <w:r>
         <w:rPr>
           <w:lang w:eastAsia="en-GB" w:bidi="ar-SA"/>
         </w:rPr>
-        <w:t xml:space="preserve">Sendo reconhecimento de voz entendido pela área cujo objetivo é desenvolver </w:t>
+        <w:t xml:space="preserve"> e redes neuronais </w:t>
       </w:r>
       <w:r>
         <w:rPr>
           <w:lang w:eastAsia="en-GB" w:bidi="ar-SA"/>
         </w:rPr>
-        <w:t>métodos e tecnologias que permitam o reconhecimento e a transcrição de linguagem falada de maneira automática</w:t>
+        <w:t xml:space="preserve">modelos computacionais </w:t>
       </w:r>
       <w:r>
         <w:rPr>
           <w:lang w:eastAsia="en-GB" w:bidi="ar-SA"/>
         </w:rPr>
-        <w:t xml:space="preserve"> e redes neuronais </w:t>
+        <w:t>baseados</w:t>
       </w:r>
       <w:r>
         <w:rPr>
           <w:lang w:eastAsia="en-GB" w:bidi="ar-SA"/>
         </w:rPr>
-        <w:t xml:space="preserve">modelos computacionais </w:t>
+        <w:t xml:space="preserve"> </w:t>
       </w:r>
       <w:r>
         <w:rPr>
           <w:lang w:eastAsia="en-GB" w:bidi="ar-SA"/>
         </w:rPr>
-        <w:t>baseados</w:t>
+        <w:t>n</w:t>
       </w:r>
       <w:r>
         <w:rPr>
           <w:lang w:eastAsia="en-GB" w:bidi="ar-SA"/>
         </w:rPr>
+        <w:t xml:space="preserve">o sistema nervoso central de um animal (em particular o cérebro) que são capazes de realizar </w:t>
+      </w:r>
+      <w:r>
+        <w:rPr>
+          <w:lang w:eastAsia="en-GB" w:bidi="ar-SA"/>
+        </w:rPr>
+        <w:t xml:space="preserve">a aprendizagem </w:t>
+      </w:r>
+      <w:r>
+        <w:rPr>
+          <w:lang w:eastAsia="en-GB" w:bidi="ar-SA"/>
+        </w:rPr>
+        <w:t>d</w:t>
+      </w:r>
+      <w:r>
+        <w:rPr>
+          <w:lang w:eastAsia="en-GB" w:bidi="ar-SA"/>
+        </w:rPr>
+        <w:t>a</w:t>
+      </w:r>
+      <w:r>
+        <w:rPr>
+          <w:lang w:eastAsia="en-GB" w:bidi="ar-SA"/>
+        </w:rPr>
+        <w:t xml:space="preserve"> máquina bem como o reconhecimento de padrões. Redes neur</w:t>
+      </w:r>
+      <w:r>
+        <w:rPr>
+          <w:lang w:eastAsia="en-GB" w:bidi="ar-SA"/>
+        </w:rPr>
+        <w:t>on</w:t>
+      </w:r>
+      <w:r>
+        <w:rPr>
+          <w:lang w:eastAsia="en-GB" w:bidi="ar-SA"/>
+        </w:rPr>
+        <w:t>ais artificiais geralmente são apresentadas como sistemas de "neurônios interconectados, que podem computar valores de entradas", simulando o comportamento de redes neur</w:t>
+      </w:r>
+      <w:r>
+        <w:rPr>
+          <w:lang w:eastAsia="en-GB" w:bidi="ar-SA"/>
+        </w:rPr>
+        <w:t>on</w:t>
+      </w:r>
+      <w:r>
+        <w:rPr>
+          <w:lang w:eastAsia="en-GB" w:bidi="ar-SA"/>
+        </w:rPr>
+        <w:t>ais biológicas.</w:t>
+      </w:r>
+    </w:p>
+    <w:p>
+      <w:pPr>
+        <w:ind w:left="0" w:firstLine="0"/>
+        <w:jc w:val="both"/>
+        <w:rPr>
+          <w:lang w:eastAsia="en-GB" w:bidi="ar-SA"/>
+        </w:rPr>
+      </w:pPr>
+      <w:r>
+        <w:rPr>
+          <w:lang w:eastAsia="en-GB" w:bidi="ar-SA"/>
+        </w:rPr>
+        <w:t>Especificamente neste trabalho focamo-nos em determinadas redes neuronais e na sua aplicação ao problema de reconhecimento de voz, sendo essas redes as redes de convolução e as redes feed-forward.</w:t>
+      </w:r>
+    </w:p>
+    <w:p>
+      <w:pPr>
+        <w:ind w:left="0" w:firstLine="0"/>
+        <w:jc w:val="both"/>
+        <w:rPr>
+          <w:lang w:eastAsia="en-GB" w:bidi="ar-SA"/>
+        </w:rPr>
+      </w:pPr>
+      <w:r>
+        <w:rPr>
+          <w:lang w:eastAsia="en-GB" w:bidi="ar-SA"/>
+        </w:rPr>
+        <w:t>Discutiremos também os resultados dessas redes na realização de uma solução para o nosso problema utilizando a nossa implementação dessas redes em python.</w:t>
+      </w:r>
+    </w:p>
+    <w:p>
+      <w:pPr>
+        <w:pStyle w:val="Heading1"/>
+        <w:jc w:val="both"/>
+        <w:rPr>
+          <w:lang w:val="pt-PT"/>
+        </w:rPr>
+      </w:pPr>
+    </w:p>
+    <w:p>
+      <w:pPr>
+        <w:jc w:val="both"/>
+        <w:rPr>
+          <w:lang w:eastAsia="en-GB" w:bidi="ar-SA"/>
+        </w:rPr>
+      </w:pPr>
+    </w:p>
+    <w:p>
+      <w:pPr>
+        <w:pStyle w:val="Heading1"/>
+        <w:jc w:val="both"/>
+        <w:rPr>
+          <w:lang w:val="pt-PT"/>
+        </w:rPr>
+      </w:pPr>
+    </w:p>
+    <w:p>
+      <w:pPr>
+        <w:pStyle w:val="Heading1"/>
+        <w:jc w:val="both"/>
+        <w:rPr>
+          <w:lang w:val="pt-PT"/>
+        </w:rPr>
+      </w:pPr>
+    </w:p>
+    <w:p>
+      <w:pPr>
+        <w:pStyle w:val="Heading1"/>
+        <w:jc w:val="both"/>
+        <w:rPr>
+          <w:lang w:val="pt-PT"/>
+        </w:rPr>
+      </w:pPr>
+    </w:p>
+    <w:p>
+      <w:pPr>
+        <w:pStyle w:val="Heading1"/>
+        <w:jc w:val="both"/>
+        <w:rPr>
+          <w:lang w:val="pt-PT"/>
+        </w:rPr>
+      </w:pPr>
+    </w:p>
+    <w:p>
+      <w:pPr>
+        <w:pStyle w:val="Heading1"/>
+        <w:jc w:val="both"/>
+        <w:rPr>
+          <w:lang w:val="pt-PT"/>
+        </w:rPr>
+      </w:pPr>
+    </w:p>
+    <w:p>
+      <w:pPr>
+        <w:ind w:left="0" w:firstLine="0"/>
+        <w:jc w:val="both"/>
+        <w:rPr>
+          <w:lang w:eastAsia="en-GB" w:bidi="ar-SA"/>
+        </w:rPr>
+      </w:pPr>
+    </w:p>
+    <w:p>
+      <w:pPr>
+        <w:ind w:left="0" w:firstLine="0"/>
+        <w:jc w:val="both"/>
+        <w:rPr>
+          <w:lang w:eastAsia="en-GB" w:bidi="ar-SA"/>
+        </w:rPr>
+      </w:pPr>
+    </w:p>
+    <w:p>
+      <w:pPr>
+        <w:ind w:left="0" w:firstLine="0"/>
+        <w:jc w:val="both"/>
+        <w:rPr>
+          <w:lang w:eastAsia="en-GB" w:bidi="ar-SA"/>
+        </w:rPr>
+      </w:pPr>
+    </w:p>
+    <w:p>
+      <w:pPr>
+        <w:ind w:left="0" w:firstLine="0"/>
+        <w:jc w:val="both"/>
+        <w:rPr>
+          <w:lang w:eastAsia="en-GB" w:bidi="ar-SA"/>
+        </w:rPr>
+      </w:pPr>
+    </w:p>
+    <w:p>
+      <w:pPr>
+        <w:ind w:left="0" w:firstLine="0"/>
+        <w:jc w:val="both"/>
+        <w:rPr>
+          <w:lang w:eastAsia="en-GB" w:bidi="ar-SA"/>
+        </w:rPr>
+      </w:pPr>
+    </w:p>
+    <w:p>
+      <w:pPr>
+        <w:jc w:val="both"/>
+        <w:rPr>
+          <w:lang w:eastAsia="en-GB" w:bidi="ar-SA"/>
+        </w:rPr>
+      </w:pPr>
+    </w:p>
+    <w:p>
+      <w:pPr>
+        <w:pStyle w:val="Heading1"/>
+        <w:jc w:val="both"/>
+        <w:rPr>
+          <w:lang w:val="pt-PT"/>
+        </w:rPr>
+      </w:pPr>
+      <w:bookmarkStart w:id="2" w:name="_Toc29064793"/>
+      <w:r>
+        <w:rPr>
+          <w:lang w:val="pt-PT"/>
+        </w:rPr>
+        <w:t>Exemplos de reconhecimento de voz</w:t>
+      </w:r>
+      <w:bookmarkEnd w:id="2"/>
+      <w:r>
+        <w:rPr>
+          <w:lang w:val="pt-PT"/>
+        </w:rPr>
         <w:t xml:space="preserve"> </w:t>
       </w:r>
-      <w:r>
-        <w:rPr>
-          <w:lang w:eastAsia="en-GB" w:bidi="ar-SA"/>
-        </w:rPr>
-        <w:t>n</w:t>
-      </w:r>
-      <w:r>
-        <w:rPr>
-          <w:lang w:eastAsia="en-GB" w:bidi="ar-SA"/>
-        </w:rPr>
-        <w:t xml:space="preserve">o sistema nervoso central de um animal (em particular o cérebro) que são capazes de realizar </w:t>
-      </w:r>
-      <w:r>
-        <w:rPr>
-          <w:lang w:eastAsia="en-GB" w:bidi="ar-SA"/>
-        </w:rPr>
-        <w:t xml:space="preserve">a aprendizagem </w:t>
-      </w:r>
-      <w:r>
-        <w:rPr>
-          <w:lang w:eastAsia="en-GB" w:bidi="ar-SA"/>
-        </w:rPr>
-        <w:t>d</w:t>
-      </w:r>
-      <w:r>
-        <w:rPr>
-          <w:lang w:eastAsia="en-GB" w:bidi="ar-SA"/>
-        </w:rPr>
-        <w:t>a</w:t>
-      </w:r>
-      <w:r>
-        <w:rPr>
-          <w:lang w:eastAsia="en-GB" w:bidi="ar-SA"/>
-        </w:rPr>
-        <w:t xml:space="preserve"> máquina bem como o reconhecimento de padrões. Redes neur</w:t>
-      </w:r>
-      <w:r>
-        <w:rPr>
-          <w:lang w:eastAsia="en-GB" w:bidi="ar-SA"/>
-        </w:rPr>
-        <w:t>on</w:t>
-      </w:r>
-      <w:r>
-        <w:rPr>
-          <w:lang w:eastAsia="en-GB" w:bidi="ar-SA"/>
-        </w:rPr>
-        <w:t>ais artificiais geralmente são apresentadas como sistemas de "neurônios interconectados, que podem computar valores de entradas", simulando o comportamento de redes neur</w:t>
-      </w:r>
-      <w:r>
-        <w:rPr>
-          <w:lang w:eastAsia="en-GB" w:bidi="ar-SA"/>
-        </w:rPr>
-        <w:t>on</w:t>
-      </w:r>
-      <w:r>
-        <w:rPr>
-          <w:lang w:eastAsia="en-GB" w:bidi="ar-SA"/>
-        </w:rPr>
-        <w:t>ais biológicas.</w:t>
-      </w:r>
-    </w:p>
-    <w:p>
-      <w:pPr>
-        <w:ind w:left="0" w:firstLine="0"/>
-        <w:rPr>
-          <w:lang w:eastAsia="en-GB" w:bidi="ar-SA"/>
-        </w:rPr>
-      </w:pPr>
-      <w:r>
-        <w:rPr>
-          <w:lang w:eastAsia="en-GB" w:bidi="ar-SA"/>
-        </w:rPr>
-        <w:t xml:space="preserve">Especificamente neste trabalho focamo-nos em determinadas redes neuronais e na sua aplicação ao problema de reconhecimento de voz, sendo essas redes as redes de convolução e as redes </w:t>
-      </w:r>
-      <w:proofErr w:type="spellStart"/>
-      <w:r>
-        <w:rPr>
-          <w:lang w:eastAsia="en-GB" w:bidi="ar-SA"/>
-        </w:rPr>
-        <w:t>feed-forward</w:t>
-      </w:r>
-      <w:proofErr w:type="spellEnd"/>
-      <w:r>
-        <w:rPr>
-          <w:lang w:eastAsia="en-GB" w:bidi="ar-SA"/>
-        </w:rPr>
-        <w:t>.</w:t>
-      </w:r>
-    </w:p>
-    <w:p>
-      <w:pPr>
-        <w:ind w:left="0" w:firstLine="0"/>
-        <w:rPr>
-          <w:lang w:eastAsia="en-GB" w:bidi="ar-SA"/>
-        </w:rPr>
-      </w:pPr>
-      <w:r>
-        <w:rPr>
-          <w:lang w:eastAsia="en-GB" w:bidi="ar-SA"/>
-        </w:rPr>
-        <w:t xml:space="preserve">Discutiremos também os resultados dessas redes na realização de uma solução para o nosso problema utilizando a nossa implementação dessas redes em </w:t>
-      </w:r>
-      <w:proofErr w:type="spellStart"/>
-      <w:r>
-        <w:rPr>
-          <w:lang w:eastAsia="en-GB" w:bidi="ar-SA"/>
-        </w:rPr>
-        <w:t>python</w:t>
-      </w:r>
-      <w:proofErr w:type="spellEnd"/>
-      <w:r>
-        <w:rPr>
-          <w:lang w:eastAsia="en-GB" w:bidi="ar-SA"/>
-        </w:rPr>
-        <w:t>.</w:t>
-      </w:r>
-    </w:p>
-    <w:p>
-      <w:pPr>
-        <w:pStyle w:val="Heading1"/>
-        <w:rPr>
-          <w:lang w:val="pt-PT"/>
-        </w:rPr>
-      </w:pPr>
-    </w:p>
-    <w:p>
-      <w:pPr>
-        <w:rPr>
-          <w:lang w:eastAsia="en-GB" w:bidi="ar-SA"/>
-        </w:rPr>
-      </w:pPr>
-    </w:p>
-    <w:p>
-      <w:pPr>
-        <w:pStyle w:val="Heading1"/>
-        <w:rPr>
-          <w:lang w:val="pt-PT"/>
-        </w:rPr>
-      </w:pPr>
-    </w:p>
-    <w:p>
-      <w:pPr>
-        <w:pStyle w:val="Heading1"/>
-        <w:rPr>
-          <w:lang w:val="pt-PT"/>
-        </w:rPr>
-      </w:pPr>
-    </w:p>
-    <w:p>
-      <w:pPr>
-        <w:pStyle w:val="Heading1"/>
-        <w:rPr>
-          <w:lang w:val="pt-PT"/>
-        </w:rPr>
-      </w:pPr>
-    </w:p>
-    <w:p>
-      <w:pPr>
-        <w:pStyle w:val="Heading1"/>
-        <w:rPr>
-          <w:lang w:val="pt-PT"/>
-        </w:rPr>
-      </w:pPr>
-    </w:p>
-    <w:p>
-      <w:pPr>
-        <w:pStyle w:val="Heading1"/>
-        <w:rPr>
-          <w:lang w:val="pt-PT"/>
-        </w:rPr>
-      </w:pPr>
-    </w:p>
-    <w:p>
-      <w:pPr>
-        <w:ind w:left="0" w:firstLine="0"/>
-        <w:rPr>
-          <w:lang w:eastAsia="en-GB" w:bidi="ar-SA"/>
-        </w:rPr>
-      </w:pPr>
-    </w:p>
-    <w:p>
-      <w:pPr>
-        <w:ind w:left="0" w:firstLine="0"/>
-        <w:rPr>
-          <w:lang w:eastAsia="en-GB" w:bidi="ar-SA"/>
-        </w:rPr>
-      </w:pPr>
-    </w:p>
-    <w:p>
-      <w:pPr>
-        <w:rPr>
-          <w:lang w:eastAsia="en-GB" w:bidi="ar-SA"/>
-        </w:rPr>
-      </w:pPr>
-    </w:p>
-    <w:p>
-      <w:pPr>
-        <w:pStyle w:val="Heading1"/>
-        <w:rPr>
-          <w:lang w:val="pt-PT"/>
-        </w:rPr>
-      </w:pPr>
-      <w:bookmarkStart w:id="1" w:name="_Toc28006507"/>
-      <w:r>
-        <w:rPr>
-          <w:lang w:val="pt-PT"/>
-        </w:rPr>
-        <w:t>Exemplos de reconhecimento de voz</w:t>
-      </w:r>
-      <w:bookmarkEnd w:id="1"/>
-      <w:r>
-        <w:rPr>
-          <w:lang w:val="pt-PT"/>
-        </w:rPr>
+    </w:p>
+    <w:p>
+      <w:pPr>
+        <w:ind w:left="-5" w:right="33"/>
+        <w:jc w:val="both"/>
+      </w:pPr>
+      <w:r>
+        <w:t>-</w:t>
+      </w:r>
+      <w:r>
+        <w:rPr>
+          <w:i/>
+        </w:rPr>
+        <w:t>Cortana</w:t>
+      </w:r>
+      <w:r>
+        <w:t xml:space="preserve">, o assistente do </w:t>
+      </w:r>
+      <w:r>
+        <w:rPr>
+          <w:i/>
+        </w:rPr>
+        <w:t>Windows</w:t>
+      </w:r>
+      <w:r>
         <w:t xml:space="preserve"> </w:t>
       </w:r>
     </w:p>
     <w:p>
       <w:pPr>
         <w:ind w:left="-5" w:right="33"/>
-      </w:pPr>
-      <w:r>
-        <w:t>-</w:t>
-      </w:r>
-      <w:r>
-        <w:rPr>
-          <w:i/>
-        </w:rPr>
-        <w:t>Cortana</w:t>
-      </w:r>
-      <w:r>
-        <w:t xml:space="preserve">, o assistente do </w:t>
-      </w:r>
-      <w:r>
-        <w:rPr>
-          <w:i/>
-        </w:rPr>
-        <w:t>Windows</w:t>
-      </w:r>
-      <w:r>
-        <w:t xml:space="preserve"> </w:t>
-      </w:r>
-    </w:p>
-    <w:p>
-      <w:pPr>
-        <w:ind w:left="-5" w:right="33"/>
-      </w:pPr>
-      <w:r>
-        <w:lastRenderedPageBreak/>
+        <w:jc w:val="both"/>
+      </w:pPr>
+      <w:r>
         <w:t>-</w:t>
       </w:r>
       <w:r>
@@ -2057,6 +2203,7 @@
       <w:pPr>
         <w:spacing w:after="0" w:line="402" w:lineRule="auto"/>
         <w:ind w:left="-5" w:right="33"/>
+        <w:jc w:val="both"/>
       </w:pPr>
       <w:r>
         <w:t>-</w:t>
@@ -2065,57 +2212,33 @@
         <w:rPr>
           <w:i/>
         </w:rPr>
-        <w:t xml:space="preserve">Google </w:t>
-      </w:r>
-      <w:proofErr w:type="spellStart"/>
+        <w:t>Google Assistant</w:t>
+      </w:r>
+      <w:r>
+        <w:t xml:space="preserve">, pertencente ao sistema operativo Android e a produtos da marca </w:t>
+      </w:r>
       <w:r>
         <w:rPr>
           <w:i/>
         </w:rPr>
-        <w:t>Assistant</w:t>
-      </w:r>
-      <w:proofErr w:type="spellEnd"/>
-      <w:r>
-        <w:t xml:space="preserve">, pertencente ao sistema operativo </w:t>
-      </w:r>
-      <w:proofErr w:type="spellStart"/>
-      <w:r>
-        <w:t>Android</w:t>
-      </w:r>
-      <w:proofErr w:type="spellEnd"/>
-      <w:r>
-        <w:t xml:space="preserve"> e a produtos da marca </w:t>
+        <w:t>Google Home</w:t>
+      </w:r>
+      <w:r>
+        <w:t xml:space="preserve"> -</w:t>
       </w:r>
       <w:r>
         <w:rPr>
           <w:i/>
         </w:rPr>
-        <w:t xml:space="preserve">Google </w:t>
-      </w:r>
-      <w:proofErr w:type="spellStart"/>
+        <w:t xml:space="preserve">Alexa, o </w:t>
+      </w:r>
+      <w:r>
+        <w:t xml:space="preserve">assistente da </w:t>
+      </w:r>
       <w:r>
         <w:rPr>
           <w:i/>
         </w:rPr>
-        <w:t>Home</w:t>
-      </w:r>
-      <w:proofErr w:type="spellEnd"/>
-      <w:r>
-        <w:t xml:space="preserve"> -</w:t>
-      </w:r>
-      <w:r>
-        <w:rPr>
-          <w:i/>
-        </w:rPr>
-        <w:t xml:space="preserve">Alexa, o </w:t>
-      </w:r>
-      <w:r>
-        <w:t xml:space="preserve">assistente da </w:t>
-      </w:r>
-      <w:r>
-        <w:rPr>
-          <w:i/>
-        </w:rPr>
         <w:t>Amazon</w:t>
       </w:r>
       <w:r>
@@ -2126,6 +2249,7 @@
       <w:pPr>
         <w:spacing w:after="161" w:line="259" w:lineRule="auto"/>
         <w:ind w:left="0" w:firstLine="0"/>
+        <w:jc w:val="both"/>
       </w:pPr>
       <w:r>
         <w:t xml:space="preserve"> </w:t>
@@ -2134,18 +2258,19 @@
     <w:p>
       <w:pPr>
         <w:pStyle w:val="Heading1"/>
+        <w:jc w:val="both"/>
         <w:rPr>
           <w:lang w:val="pt-PT"/>
         </w:rPr>
       </w:pPr>
-      <w:bookmarkStart w:id="2" w:name="_Toc28006508"/>
+      <w:bookmarkStart w:id="3" w:name="_Toc29064794"/>
       <w:r>
         <w:rPr>
           <w:lang w:val="pt-PT"/>
         </w:rPr>
         <w:t>Exemplos de Redes Neuronais</w:t>
       </w:r>
-      <w:bookmarkEnd w:id="2"/>
+      <w:bookmarkEnd w:id="3"/>
       <w:r>
         <w:rPr>
           <w:lang w:val="pt-PT"/>
@@ -2157,29 +2282,14 @@
       <w:pPr>
         <w:spacing w:line="259" w:lineRule="auto"/>
         <w:ind w:left="-5"/>
-      </w:pPr>
-      <w:proofErr w:type="spellStart"/>
+        <w:jc w:val="both"/>
+      </w:pPr>
       <w:r>
         <w:rPr>
           <w:i/>
         </w:rPr>
-        <w:t>Multilayer</w:t>
-      </w:r>
-      <w:proofErr w:type="spellEnd"/>
-      <w:r>
-        <w:rPr>
-          <w:i/>
-        </w:rPr>
-        <w:t xml:space="preserve"> </w:t>
-      </w:r>
-      <w:proofErr w:type="spellStart"/>
-      <w:r>
-        <w:rPr>
-          <w:i/>
-        </w:rPr>
-        <w:t>Perceptron</w:t>
-      </w:r>
-      <w:proofErr w:type="spellEnd"/>
+        <w:t>Multilayer Perceptron</w:t>
+      </w:r>
       <w:r>
         <w:t xml:space="preserve"> (MLP)   </w:t>
       </w:r>
@@ -2188,6 +2298,7 @@
       <w:pPr>
         <w:spacing w:line="259" w:lineRule="auto"/>
         <w:ind w:left="-5"/>
+        <w:jc w:val="both"/>
         <w:rPr>
           <w:lang w:val="en-US"/>
         </w:rPr>
@@ -2210,6 +2321,7 @@
       <w:pPr>
         <w:spacing w:line="259" w:lineRule="auto"/>
         <w:ind w:left="-5"/>
+        <w:jc w:val="both"/>
         <w:rPr>
           <w:lang w:val="en-US"/>
         </w:rPr>
@@ -2232,6 +2344,7 @@
       <w:pPr>
         <w:spacing w:line="259" w:lineRule="auto"/>
         <w:ind w:left="-5"/>
+        <w:jc w:val="both"/>
         <w:rPr>
           <w:lang w:val="en-US"/>
         </w:rPr>
@@ -2254,6 +2367,7 @@
       <w:pPr>
         <w:spacing w:line="259" w:lineRule="auto"/>
         <w:ind w:left="-5"/>
+        <w:jc w:val="both"/>
         <w:rPr>
           <w:lang w:val="en-US"/>
         </w:rPr>
@@ -2276,6 +2390,7 @@
       <w:pPr>
         <w:spacing w:line="259" w:lineRule="auto"/>
         <w:ind w:left="-5"/>
+        <w:jc w:val="both"/>
         <w:rPr>
           <w:lang w:val="en-US"/>
         </w:rPr>
@@ -2292,6 +2407,7 @@
       <w:pPr>
         <w:spacing w:line="259" w:lineRule="auto"/>
         <w:ind w:left="-5"/>
+        <w:jc w:val="both"/>
         <w:rPr>
           <w:lang w:val="en-US"/>
         </w:rPr>
@@ -2308,6 +2424,7 @@
       <w:pPr>
         <w:spacing w:after="158" w:line="259" w:lineRule="auto"/>
         <w:ind w:left="0" w:firstLine="0"/>
+        <w:jc w:val="both"/>
         <w:rPr>
           <w:lang w:val="en-US"/>
         </w:rPr>
@@ -2322,17 +2439,13 @@
     <w:p>
       <w:pPr>
         <w:pStyle w:val="Heading1"/>
-      </w:pPr>
-      <w:bookmarkStart w:id="3" w:name="_Toc28006509"/>
-      <w:r>
-        <w:t xml:space="preserve">Redes Feedforward: </w:t>
-      </w:r>
-      <w:proofErr w:type="spellStart"/>
-      <w:r>
-        <w:t>Introdução</w:t>
-      </w:r>
-      <w:bookmarkEnd w:id="3"/>
-      <w:proofErr w:type="spellEnd"/>
+        <w:jc w:val="both"/>
+      </w:pPr>
+      <w:bookmarkStart w:id="4" w:name="_Toc29064795"/>
+      <w:r>
+        <w:t>Redes Feedforward: Introdução</w:t>
+      </w:r>
+      <w:bookmarkEnd w:id="4"/>
       <w:r>
         <w:t xml:space="preserve"> </w:t>
       </w:r>
@@ -2340,21 +2453,10 @@
     <w:p>
       <w:pPr>
         <w:ind w:left="-5" w:right="33"/>
-      </w:pPr>
-      <w:r>
-        <w:t xml:space="preserve">Nas redes </w:t>
-      </w:r>
-      <w:proofErr w:type="spellStart"/>
-      <w:r>
-        <w:t>Feedforward</w:t>
-      </w:r>
-      <w:proofErr w:type="spellEnd"/>
-      <w:r>
-        <w:t xml:space="preserve"> as camadas de rede são independentes umas das outras, assim, uma camada pode ter um número arbitrário de nós (sendo que, tipicamente, o número de nós arbitrários tem de ser superior ao de nós de input). Quando aplicadas a funções de aproximação, geralmente existe um input e um output. Por contraste, quando usadas como classificadores, o número de nós de input e output irá corresponder o número de características de input e o número de classes de output, respetivamente. Adicionalmente, terá de ter no mínimo uma camada oculta e todos os </w:t>
-      </w:r>
-      <w:proofErr w:type="gramStart"/>
-      <w:r>
-        <w:t>nós</w:t>
+        <w:jc w:val="both"/>
+      </w:pPr>
+      <w:r>
+        <w:t>Nas redes Feedforward as camadas de rede são independentes umas das outras, assim, uma camada pode ter um número arbitrário de nós (sendo que, tipicamente, o número de nós arbitrários tem de ser superior ao de nós de input). Quando aplicadas a funções de aproximação, geralmente existe um input e um output. Por contraste, quando usadas como classificadores, o número de nós de input e output irá corresponder o número de características de input e o número de classes de output, respetivamente. Adicionalmente, terá de ter no mínimo uma camada oculta e todos os nós</w:t>
       </w:r>
       <w:r>
         <w:t xml:space="preserve"> </w:t>
@@ -2365,7 +2467,6 @@
       <w:r>
         <w:t>s têm</w:t>
       </w:r>
-      <w:proofErr w:type="gramEnd"/>
       <w:r>
         <w:t xml:space="preserve"> peso 1. </w:t>
       </w:r>
@@ -2374,6 +2475,7 @@
       <w:pPr>
         <w:spacing w:after="158" w:line="259" w:lineRule="auto"/>
         <w:ind w:left="0" w:firstLine="0"/>
+        <w:jc w:val="both"/>
       </w:pPr>
       <w:r>
         <w:t xml:space="preserve"> </w:t>
@@ -2382,78 +2484,51 @@
     <w:p>
       <w:pPr>
         <w:pStyle w:val="Heading1"/>
+        <w:jc w:val="both"/>
         <w:rPr>
           <w:lang w:val="pt-PT"/>
         </w:rPr>
       </w:pPr>
-      <w:bookmarkStart w:id="4" w:name="_Toc28006510"/>
+      <w:bookmarkStart w:id="5" w:name="_Toc29064796"/>
       <w:r>
         <w:rPr>
           <w:lang w:val="pt-PT"/>
         </w:rPr>
-        <w:t xml:space="preserve">Funcionamento das Redes </w:t>
-      </w:r>
-      <w:proofErr w:type="spellStart"/>
+        <w:t>Funcionamento das Redes Feedforward</w:t>
+      </w:r>
+      <w:bookmarkEnd w:id="5"/>
       <w:r>
         <w:rPr>
           <w:lang w:val="pt-PT"/>
         </w:rPr>
-        <w:t>Feedforward</w:t>
-      </w:r>
-      <w:bookmarkEnd w:id="4"/>
-      <w:proofErr w:type="spellEnd"/>
-      <w:r>
-        <w:rPr>
-          <w:lang w:val="pt-PT"/>
-        </w:rPr>
         <w:t xml:space="preserve"> </w:t>
       </w:r>
     </w:p>
     <w:p>
       <w:pPr>
         <w:ind w:left="-5" w:right="33"/>
-      </w:pPr>
-      <w:r>
-        <w:t xml:space="preserve">O principal objetivo das redes </w:t>
-      </w:r>
-      <w:proofErr w:type="spellStart"/>
-      <w:r>
-        <w:t>Feedforward</w:t>
-      </w:r>
-      <w:proofErr w:type="spellEnd"/>
-      <w:r>
-        <w:t xml:space="preserve"> é fazer uma aproximação de uma dada função f.  </w:t>
+        <w:jc w:val="both"/>
+      </w:pPr>
+      <w:r>
+        <w:t xml:space="preserve">O principal objetivo das redes Feedforward é fazer uma aproximação de uma dada função f.  </w:t>
       </w:r>
     </w:p>
     <w:p>
       <w:pPr>
         <w:ind w:left="-5" w:right="33"/>
-      </w:pPr>
-      <w:r>
-        <w:t xml:space="preserve">Por exemplo, a função y = f(x) atribui a um dado valor de x um valor de y. Uma rede </w:t>
-      </w:r>
-      <w:proofErr w:type="spellStart"/>
-      <w:r>
-        <w:t>Feedforward</w:t>
-      </w:r>
-      <w:proofErr w:type="spellEnd"/>
-      <w:r>
-        <w:t xml:space="preserve"> define o mapeamento através de uma função y = </w:t>
-      </w:r>
-      <w:proofErr w:type="gramStart"/>
-      <w:r>
-        <w:t>f(</w:t>
-      </w:r>
-      <w:proofErr w:type="gramEnd"/>
-      <w:r>
-        <w:t xml:space="preserve">x, θ), aprendendo os valores do parâmetro θ que resultam na melhor função de aproximação. </w:t>
+        <w:jc w:val="both"/>
+      </w:pPr>
+      <w:r>
+        <w:t xml:space="preserve">Por exemplo, a função y = f(x) atribui a um dado valor de x um valor de y. Uma rede Feedforward define o mapeamento através de uma função y = f(x, θ), aprendendo os valores do parâmetro θ que resultam na melhor função de aproximação. </w:t>
       </w:r>
     </w:p>
     <w:p>
       <w:pPr>
         <w:ind w:left="-5" w:right="33"/>
-      </w:pPr>
-      <w:r>
+        <w:jc w:val="both"/>
+      </w:pPr>
+      <w:r>
+        <w:lastRenderedPageBreak/>
         <w:t xml:space="preserve">Estas redes são representadas por uma série de diferentes funções. Cada rede é também acompanhada por um grafo acíclico dirigido:  </w:t>
       </w:r>
     </w:p>
@@ -2461,13 +2536,12 @@
       <w:pPr>
         <w:spacing w:after="100" w:line="259" w:lineRule="auto"/>
         <w:ind w:left="0" w:firstLine="0"/>
-        <w:jc w:val="right"/>
+        <w:jc w:val="both"/>
       </w:pPr>
       <w:r>
         <w:rPr>
           <w:noProof/>
         </w:rPr>
-        <w:lastRenderedPageBreak/>
         <w:drawing>
           <wp:inline distT="0" distB="0" distL="0" distR="0">
             <wp:extent cx="5943600" cy="3342640"/>
@@ -2510,25 +2584,17 @@
       <w:pPr>
         <w:spacing w:after="100" w:line="259" w:lineRule="auto"/>
         <w:ind w:right="49"/>
-        <w:jc w:val="center"/>
-      </w:pPr>
-      <w:r>
-        <w:t xml:space="preserve">Representação de uma rede </w:t>
-      </w:r>
-      <w:proofErr w:type="spellStart"/>
-      <w:r>
-        <w:t>Feedforward</w:t>
-      </w:r>
-      <w:proofErr w:type="spellEnd"/>
-      <w:r>
-        <w:t xml:space="preserve"> através de um grafo acíclico dirigido: </w:t>
+        <w:jc w:val="both"/>
+      </w:pPr>
+      <w:r>
+        <w:t xml:space="preserve">Representação de uma rede Feedforward através de um grafo acíclico dirigido: </w:t>
       </w:r>
     </w:p>
     <w:p>
       <w:pPr>
         <w:spacing w:after="216" w:line="259" w:lineRule="auto"/>
         <w:ind w:right="55"/>
-        <w:jc w:val="center"/>
+        <w:jc w:val="both"/>
       </w:pPr>
       <w:hyperlink r:id="rId13">
         <w:r>
@@ -2573,6 +2639,7 @@
       <w:pPr>
         <w:spacing w:after="158" w:line="259" w:lineRule="auto"/>
         <w:ind w:left="0" w:firstLine="0"/>
+        <w:jc w:val="both"/>
       </w:pPr>
       <w:r>
         <w:t xml:space="preserve"> </w:t>
@@ -2581,47 +2648,25 @@
     <w:p>
       <w:pPr>
         <w:ind w:left="-5" w:right="33"/>
-      </w:pPr>
-      <w:r>
-        <w:t xml:space="preserve">Por exemplo, podemos ter três funções, </w:t>
-      </w:r>
-      <w:proofErr w:type="gramStart"/>
-      <w:r>
-        <w:t>f(</w:t>
-      </w:r>
-      <w:proofErr w:type="gramEnd"/>
-      <w:r>
-        <w:t xml:space="preserve">1), f(2) e f(3) interligadas formando então f (x) = f(3)(f (2)(f (1)(x))). Neste caso, </w:t>
-      </w:r>
-      <w:proofErr w:type="gramStart"/>
-      <w:r>
-        <w:t>f(</w:t>
-      </w:r>
-      <w:proofErr w:type="gramEnd"/>
-      <w:r>
-        <w:t xml:space="preserve">1) é primeira camada de input, f(2) a segunda e f(3) a camada de output. </w:t>
+        <w:jc w:val="both"/>
+      </w:pPr>
+      <w:r>
+        <w:t xml:space="preserve">Por exemplo, podemos ter três funções, f(1), f(2) e f(3) interligadas formando então f (x) = f(3)(f (2)(f (1)(x))). Neste caso, f(1) é primeira camada de input, f(2) a segunda e f(3) a camada de output. </w:t>
       </w:r>
     </w:p>
     <w:p>
       <w:pPr>
         <w:ind w:left="-5" w:right="33"/>
+        <w:jc w:val="both"/>
       </w:pPr>
       <w:r>
         <w:t xml:space="preserve">As camadas entre as camadas de input e output são conhecidas como “camadas ocultas”, sendo que o </w:t>
       </w:r>
-      <w:proofErr w:type="spellStart"/>
       <w:r>
         <w:rPr>
           <w:i/>
         </w:rPr>
-        <w:t>traning</w:t>
-      </w:r>
-      <w:proofErr w:type="spellEnd"/>
-      <w:r>
-        <w:rPr>
-          <w:i/>
-        </w:rPr>
-        <w:t xml:space="preserve"> data</w:t>
+        <w:t>traning data</w:t>
       </w:r>
       <w:r>
         <w:t xml:space="preserve"> não expressa o output desejado a estas camadas. A rede pode conter infinitas camadas de camadas ocultas com um qualquer número de unidades. Uma unidade representa um neurónio que obtém o input de unidades de camadas prévias e calcula o seu valor de ativação. </w:t>
@@ -2631,6 +2676,7 @@
       <w:pPr>
         <w:spacing w:after="158" w:line="259" w:lineRule="auto"/>
         <w:ind w:left="0" w:firstLine="0"/>
+        <w:jc w:val="both"/>
       </w:pPr>
       <w:r>
         <w:t xml:space="preserve"> </w:t>
@@ -2640,42 +2686,22 @@
       <w:pPr>
         <w:spacing w:line="259" w:lineRule="auto"/>
         <w:ind w:left="-5"/>
+        <w:jc w:val="both"/>
       </w:pPr>
       <w:r>
         <w:rPr>
           <w:b/>
         </w:rPr>
-        <w:t xml:space="preserve">Porque precisamos de redes </w:t>
-      </w:r>
-      <w:proofErr w:type="spellStart"/>
-      <w:r>
-        <w:rPr>
-          <w:b/>
-        </w:rPr>
-        <w:t>Feedforward</w:t>
-      </w:r>
-      <w:proofErr w:type="spellEnd"/>
-      <w:r>
-        <w:rPr>
-          <w:b/>
-        </w:rPr>
-        <w:t xml:space="preserve">? </w:t>
+        <w:t xml:space="preserve">Porque precisamos de redes Feedforward? </w:t>
       </w:r>
     </w:p>
     <w:p>
       <w:pPr>
         <w:ind w:left="-5" w:right="33"/>
-      </w:pPr>
-      <w:r>
-        <w:t xml:space="preserve">A utilidade no uso das redes </w:t>
-      </w:r>
-      <w:proofErr w:type="spellStart"/>
-      <w:r>
-        <w:t>Feedforward</w:t>
-      </w:r>
-      <w:proofErr w:type="spellEnd"/>
-      <w:r>
-        <w:t xml:space="preserve"> surge nos modelos lineares estarem limitados a utilizar apenas funções lineares, algo que não acontece com redes neuronais. Quando uma determinada amostra está impossibilitada de ser separada linearmente, os modelos lineares apresentam alguma dificuldade a fazer aproximações, contrastando com a facilidade apresentada nos modelos neuronais. As camadas ocultas são, portanto, usadas para aumentar a “não linearidade” e alterar a representação de uma da</w:t>
+        <w:jc w:val="both"/>
+      </w:pPr>
+      <w:r>
+        <w:t>A utilidade no uso das redes Feedforward surge nos modelos lineares estarem limitados a utilizar apenas funções lineares, algo que não acontece com redes neuronais. Quando uma determinada amostra está impossibilitada de ser separada linearmente, os modelos lineares apresentam alguma dificuldade a fazer aproximações, contrastando com a facilidade apresentada nos modelos neuronais. As camadas ocultas são, portanto, usadas para aumentar a “não linearidade” e alterar a representação de uma da</w:t>
       </w:r>
       <w:r>
         <w:t>d</w:t>
@@ -2688,6 +2714,7 @@
       <w:pPr>
         <w:spacing w:after="160" w:line="259" w:lineRule="auto"/>
         <w:ind w:left="0" w:firstLine="0"/>
+        <w:jc w:val="both"/>
       </w:pPr>
       <w:r>
         <w:t xml:space="preserve"> </w:t>
@@ -2697,18 +2724,7 @@
       <w:pPr>
         <w:spacing w:after="158" w:line="259" w:lineRule="auto"/>
         <w:ind w:left="0" w:firstLine="0"/>
-      </w:pPr>
-      <w:r>
-        <w:rPr>
-          <w:b/>
-        </w:rPr>
-        <w:t xml:space="preserve"> </w:t>
-      </w:r>
-    </w:p>
-    <w:p>
-      <w:pPr>
-        <w:spacing w:after="0" w:line="259" w:lineRule="auto"/>
-        <w:ind w:left="0" w:firstLine="0"/>
+        <w:jc w:val="both"/>
       </w:pPr>
       <w:r>
         <w:rPr>
@@ -2720,8 +2736,22 @@
     </w:p>
     <w:p>
       <w:pPr>
+        <w:spacing w:after="0" w:line="259" w:lineRule="auto"/>
+        <w:ind w:left="0" w:firstLine="0"/>
+        <w:jc w:val="both"/>
+      </w:pPr>
+      <w:r>
+        <w:rPr>
+          <w:b/>
+        </w:rPr>
+        <w:t xml:space="preserve"> </w:t>
+      </w:r>
+    </w:p>
+    <w:p>
+      <w:pPr>
         <w:spacing w:after="158" w:line="259" w:lineRule="auto"/>
         <w:ind w:left="0" w:firstLine="0"/>
+        <w:jc w:val="both"/>
       </w:pPr>
       <w:r>
         <w:rPr>
@@ -2733,28 +2763,13 @@
     <w:p>
       <w:pPr>
         <w:pStyle w:val="Heading1"/>
-      </w:pPr>
-      <w:bookmarkStart w:id="5" w:name="_Toc28006511"/>
-      <w:r>
-        <w:t>CNN (</w:t>
-      </w:r>
-      <w:proofErr w:type="spellStart"/>
-      <w:r>
-        <w:t>Convulutional</w:t>
-      </w:r>
-      <w:proofErr w:type="spellEnd"/>
-      <w:r>
-        <w:t xml:space="preserve"> Neural </w:t>
-      </w:r>
-      <w:proofErr w:type="spellStart"/>
-      <w:r>
-        <w:t>Netowrks</w:t>
-      </w:r>
-      <w:proofErr w:type="spellEnd"/>
-      <w:r>
-        <w:t>)</w:t>
-      </w:r>
-      <w:bookmarkEnd w:id="5"/>
+        <w:jc w:val="both"/>
+      </w:pPr>
+      <w:bookmarkStart w:id="6" w:name="_Toc29064797"/>
+      <w:r>
+        <w:t>CNN (Convulutional Neural Netowrks)</w:t>
+      </w:r>
+      <w:bookmarkEnd w:id="6"/>
       <w:r>
         <w:t xml:space="preserve"> </w:t>
       </w:r>
@@ -2762,257 +2777,165 @@
     <w:p>
       <w:pPr>
         <w:ind w:left="-5" w:right="33"/>
+        <w:jc w:val="both"/>
       </w:pPr>
       <w:r>
         <w:t xml:space="preserve">Na área de </w:t>
       </w:r>
-      <w:proofErr w:type="spellStart"/>
       <w:r>
         <w:rPr>
           <w:i/>
         </w:rPr>
-        <w:t>deep</w:t>
-      </w:r>
-      <w:proofErr w:type="spellEnd"/>
+        <w:t>deep learning,</w:t>
+      </w:r>
+      <w:r>
+        <w:t xml:space="preserve"> redes de convolução (CNN, </w:t>
+      </w:r>
       <w:r>
         <w:rPr>
           <w:i/>
         </w:rPr>
+        <w:t>Convolutional Neural Netowrks</w:t>
+      </w:r>
+      <w:r>
+        <w:t xml:space="preserve">) são uma classe de redes neuronais tipicamente utilizadas para a análise de imagens. São também conhecidas como  </w:t>
+      </w:r>
+      <w:r>
+        <w:rPr>
+          <w:i/>
+        </w:rPr>
+        <w:t xml:space="preserve">Shift Invariant </w:t>
+      </w:r>
+      <w:r>
+        <w:t xml:space="preserve">ou </w:t>
+      </w:r>
+      <w:r>
+        <w:rPr>
+          <w:i/>
+        </w:rPr>
+        <w:t xml:space="preserve">Space Invariant Artificial Neural Networks </w:t>
+      </w:r>
+      <w:r>
+        <w:t xml:space="preserve">(SIANN). Este tipo de redes é tipicamente utilizado para o reconhecimento de imagem e vídeo, análises médicas e processamento de voz.  </w:t>
+      </w:r>
+    </w:p>
+    <w:p>
+      <w:pPr>
+        <w:spacing w:after="158" w:line="259" w:lineRule="auto"/>
+        <w:ind w:left="0" w:firstLine="0"/>
+        <w:jc w:val="both"/>
+      </w:pPr>
+      <w:r>
         <w:t xml:space="preserve"> </w:t>
       </w:r>
-      <w:proofErr w:type="spellStart"/>
-      <w:r>
-        <w:rPr>
-          <w:i/>
-        </w:rPr>
-        <w:t>learning</w:t>
-      </w:r>
-      <w:proofErr w:type="spellEnd"/>
-      <w:r>
-        <w:rPr>
-          <w:i/>
-        </w:rPr>
-        <w:t>,</w:t>
-      </w:r>
-      <w:r>
-        <w:t xml:space="preserve"> redes de convolução (CNN, </w:t>
-      </w:r>
-      <w:proofErr w:type="spellStart"/>
-      <w:r>
-        <w:rPr>
-          <w:i/>
-        </w:rPr>
-        <w:t>Convolutional</w:t>
-      </w:r>
-      <w:proofErr w:type="spellEnd"/>
-      <w:r>
-        <w:rPr>
-          <w:i/>
-        </w:rPr>
-        <w:t xml:space="preserve"> Neural </w:t>
-      </w:r>
-      <w:proofErr w:type="spellStart"/>
-      <w:r>
-        <w:rPr>
-          <w:i/>
-        </w:rPr>
-        <w:t>Netowrks</w:t>
-      </w:r>
-      <w:proofErr w:type="spellEnd"/>
-      <w:r>
-        <w:t xml:space="preserve">) são uma classe de redes neuronais tipicamente utilizadas para a análise de imagens. São também conhecidas </w:t>
-      </w:r>
-      <w:proofErr w:type="gramStart"/>
-      <w:r>
-        <w:t xml:space="preserve">como  </w:t>
-      </w:r>
-      <w:proofErr w:type="spellStart"/>
-      <w:r>
-        <w:rPr>
-          <w:i/>
-        </w:rPr>
-        <w:t>Shift</w:t>
-      </w:r>
-      <w:proofErr w:type="spellEnd"/>
-      <w:proofErr w:type="gramEnd"/>
-      <w:r>
-        <w:rPr>
-          <w:i/>
+    </w:p>
+    <w:p>
+      <w:pPr>
+        <w:pStyle w:val="Heading1"/>
+        <w:jc w:val="both"/>
+        <w:rPr>
+          <w:lang w:val="pt-PT"/>
+        </w:rPr>
+      </w:pPr>
+      <w:bookmarkStart w:id="7" w:name="_Toc29064798"/>
+      <w:r>
+        <w:rPr>
+          <w:lang w:val="pt-PT"/>
+        </w:rPr>
+        <w:t>Redes de convolução: Introdução</w:t>
+      </w:r>
+      <w:bookmarkEnd w:id="7"/>
+      <w:r>
+        <w:rPr>
+          <w:lang w:val="pt-PT"/>
         </w:rPr>
         <w:t xml:space="preserve"> </w:t>
       </w:r>
-      <w:proofErr w:type="spellStart"/>
-      <w:r>
-        <w:rPr>
-          <w:i/>
-        </w:rPr>
-        <w:t>Invariant</w:t>
-      </w:r>
-      <w:proofErr w:type="spellEnd"/>
-      <w:r>
-        <w:rPr>
-          <w:i/>
-        </w:rPr>
+    </w:p>
+    <w:p>
+      <w:pPr>
+        <w:ind w:left="-5" w:right="33"/>
+        <w:jc w:val="both"/>
+      </w:pPr>
+      <w:r>
+        <w:t xml:space="preserve">Na área de redes neuronais, CNN (redes de convolução) são uma das principais categorias para análise e classificação de imagens, como tal o uso deste tipo de rede torna-se bastante reincidente quando o objetivo é detetar objetos, reconhecer indivíduos ou até ler textos manuscritos. </w:t>
+      </w:r>
+    </w:p>
+    <w:p>
+      <w:pPr>
+        <w:ind w:left="-5" w:right="33"/>
+        <w:jc w:val="both"/>
+      </w:pPr>
+      <w:r>
+        <w:t xml:space="preserve">Na nossa abordagem ao reconhecimento de voz, iremos dissecar a utilidade desta rede quando o assunto de estudo se trata não de uma simples imagem de duas dimensões (altura * largura), mas sim de reconhecer uma voz, algo dependente de uma quantidade descomunal de variáveis. </w:t>
+      </w:r>
+    </w:p>
+    <w:p>
+      <w:pPr>
+        <w:spacing w:after="161" w:line="259" w:lineRule="auto"/>
+        <w:ind w:left="0" w:firstLine="0"/>
+        <w:jc w:val="both"/>
+      </w:pPr>
+      <w:r>
         <w:t xml:space="preserve"> </w:t>
       </w:r>
-      <w:r>
-        <w:t xml:space="preserve">ou </w:t>
-      </w:r>
-      <w:proofErr w:type="spellStart"/>
-      <w:r>
-        <w:rPr>
-          <w:i/>
-        </w:rPr>
-        <w:t>Space</w:t>
-      </w:r>
-      <w:proofErr w:type="spellEnd"/>
-      <w:r>
-        <w:rPr>
-          <w:i/>
-        </w:rPr>
+    </w:p>
+    <w:p>
+      <w:pPr>
+        <w:spacing w:after="158" w:line="259" w:lineRule="auto"/>
+        <w:ind w:left="0" w:firstLine="0"/>
+        <w:jc w:val="both"/>
+      </w:pPr>
+      <w:r>
         <w:t xml:space="preserve"> </w:t>
       </w:r>
-      <w:proofErr w:type="spellStart"/>
-      <w:r>
-        <w:rPr>
-          <w:i/>
-        </w:rPr>
-        <w:t>Invariant</w:t>
-      </w:r>
-      <w:proofErr w:type="spellEnd"/>
-      <w:r>
-        <w:rPr>
-          <w:i/>
-        </w:rPr>
-        <w:t xml:space="preserve"> Artificial Neural Networks </w:t>
-      </w:r>
-      <w:r>
-        <w:t xml:space="preserve">(SIANN). Este tipo de redes é tipicamente utilizado para o reconhecimento de imagem e vídeo, análises médicas e processamento de voz.  </w:t>
-      </w:r>
-    </w:p>
-    <w:p>
-      <w:pPr>
-        <w:spacing w:after="158" w:line="259" w:lineRule="auto"/>
-        <w:ind w:left="0" w:firstLine="0"/>
-      </w:pPr>
-      <w:r>
+    </w:p>
+    <w:p>
+      <w:pPr>
+        <w:pStyle w:val="Heading1"/>
+        <w:jc w:val="both"/>
+        <w:rPr>
+          <w:lang w:val="pt-PT"/>
+        </w:rPr>
+      </w:pPr>
+      <w:bookmarkStart w:id="8" w:name="_Toc29064799"/>
+      <w:r>
+        <w:rPr>
+          <w:lang w:val="pt-PT"/>
+        </w:rPr>
+        <w:t>Convolução</w:t>
+      </w:r>
+      <w:bookmarkEnd w:id="8"/>
+      <w:r>
+        <w:rPr>
+          <w:lang w:val="pt-PT"/>
+        </w:rPr>
         <w:t xml:space="preserve"> </w:t>
       </w:r>
     </w:p>
     <w:p>
       <w:pPr>
-        <w:pStyle w:val="Heading1"/>
-        <w:rPr>
-          <w:lang w:val="pt-PT"/>
-        </w:rPr>
-      </w:pPr>
-      <w:bookmarkStart w:id="6" w:name="_Toc28006512"/>
-      <w:r>
-        <w:rPr>
-          <w:lang w:val="pt-PT"/>
-        </w:rPr>
-        <w:t>Redes de convolução: Introdução</w:t>
-      </w:r>
-      <w:bookmarkEnd w:id="6"/>
-      <w:r>
-        <w:rPr>
-          <w:lang w:val="pt-PT"/>
-        </w:rPr>
-        <w:t xml:space="preserve"> </w:t>
-      </w:r>
-    </w:p>
-    <w:p>
-      <w:pPr>
         <w:ind w:left="-5" w:right="33"/>
-      </w:pPr>
-      <w:r>
-        <w:t xml:space="preserve">Na área de redes neuronais, CNN (redes de convolução) são uma das principais categorias para análise e classificação de imagens, como tal o uso deste tipo de rede torna-se bastante reincidente quando o objetivo é detetar objetos, reconhecer indivíduos ou até ler textos manuscritos. </w:t>
+        <w:jc w:val="both"/>
+      </w:pPr>
+      <w:r>
+        <w:t xml:space="preserve">Uma convolução é a primeira camada de acesso a dados, que extrai com base num input uma amostra. Com essa amostra são depois extrapolados detalhes acerca do input aplicando um filtro/kernel. </w:t>
       </w:r>
     </w:p>
     <w:p>
       <w:pPr>
         <w:ind w:left="-5" w:right="33"/>
-      </w:pPr>
-      <w:r>
-        <w:t xml:space="preserve">Na nossa abordagem ao reconhecimento de voz, iremos dissecar a utilidade desta rede quando o assunto de estudo se trata não de uma simples imagem de duas dimensões (altura * largura), mas sim de reconhecer uma voz, algo dependente de uma quantidade descomunal de variáveis. </w:t>
-      </w:r>
-    </w:p>
-    <w:p>
-      <w:pPr>
-        <w:spacing w:after="161" w:line="259" w:lineRule="auto"/>
-        <w:ind w:left="0" w:firstLine="0"/>
-      </w:pPr>
-      <w:r>
-        <w:t xml:space="preserve"> </w:t>
-      </w:r>
-    </w:p>
-    <w:p>
-      <w:pPr>
-        <w:spacing w:after="158" w:line="259" w:lineRule="auto"/>
-        <w:ind w:left="0" w:firstLine="0"/>
-      </w:pPr>
-      <w:r>
-        <w:t xml:space="preserve"> </w:t>
-      </w:r>
-    </w:p>
-    <w:p>
-      <w:pPr>
-        <w:pStyle w:val="Heading1"/>
-        <w:rPr>
-          <w:lang w:val="pt-PT"/>
-        </w:rPr>
-      </w:pPr>
-      <w:bookmarkStart w:id="7" w:name="_Toc28006513"/>
-      <w:r>
-        <w:rPr>
-          <w:lang w:val="pt-PT"/>
-        </w:rPr>
-        <w:t>Convolução</w:t>
-      </w:r>
-      <w:bookmarkEnd w:id="7"/>
-      <w:r>
-        <w:rPr>
-          <w:lang w:val="pt-PT"/>
-        </w:rPr>
-        <w:t xml:space="preserve"> </w:t>
-      </w:r>
-    </w:p>
-    <w:p>
-      <w:pPr>
-        <w:ind w:left="-5" w:right="33"/>
-      </w:pPr>
-      <w:r>
-        <w:t>Uma convolução é a primeira camada de acesso a dados, que extrai com base num input uma amostra. Com essa amostra são depois extrapolados detalhes acerca do input aplicando um filtro/</w:t>
-      </w:r>
-      <w:proofErr w:type="spellStart"/>
-      <w:r>
-        <w:t>kernel</w:t>
-      </w:r>
-      <w:proofErr w:type="spellEnd"/>
-      <w:r>
-        <w:t xml:space="preserve">. </w:t>
-      </w:r>
-    </w:p>
-    <w:p>
-      <w:pPr>
-        <w:ind w:left="-5" w:right="33"/>
-      </w:pPr>
-      <w:r>
-        <w:t xml:space="preserve">Um </w:t>
-      </w:r>
-      <w:proofErr w:type="spellStart"/>
-      <w:r>
-        <w:t>kernel</w:t>
-      </w:r>
-      <w:proofErr w:type="spellEnd"/>
-      <w:r>
-        <w:t xml:space="preserve"> é uma matriz menor que a matriz de input, também denominada de matriz de convolução, cuja função é iterar a matriz de input aplicando-lhe um produto. </w:t>
+        <w:jc w:val="both"/>
+      </w:pPr>
+      <w:r>
+        <w:t xml:space="preserve">Um kernel é uma matriz menor que a matriz de input, também denominada de matriz de convolução, cuja função é iterar a matriz de input aplicando-lhe um produto. </w:t>
       </w:r>
     </w:p>
     <w:p>
       <w:pPr>
         <w:spacing w:after="38" w:line="259" w:lineRule="auto"/>
         <w:ind w:left="0" w:firstLine="0"/>
+        <w:jc w:val="both"/>
       </w:pPr>
       <w:r>
         <w:t xml:space="preserve"> </w:t>
@@ -3022,11 +2945,13 @@
       <w:pPr>
         <w:spacing w:after="32" w:line="259" w:lineRule="auto"/>
         <w:ind w:left="2101" w:firstLine="0"/>
+        <w:jc w:val="both"/>
       </w:pPr>
       <w:r>
         <w:rPr>
           <w:noProof/>
         </w:rPr>
+        <w:lastRenderedPageBreak/>
         <w:drawing>
           <wp:inline distT="0" distB="0" distL="0" distR="0">
             <wp:extent cx="3001645" cy="2191385"/>
@@ -3066,7 +2991,7 @@
       <w:pPr>
         <w:spacing w:after="0" w:line="259" w:lineRule="auto"/>
         <w:ind w:right="50"/>
-        <w:jc w:val="center"/>
+        <w:jc w:val="both"/>
       </w:pPr>
       <w:hyperlink r:id="rId18">
         <w:r>
@@ -3230,18 +3155,17 @@
     <w:p>
       <w:pPr>
         <w:ind w:left="-5" w:right="33"/>
+        <w:jc w:val="both"/>
       </w:pPr>
       <w:r>
         <w:t xml:space="preserve">Quando o objetivo é extrair do output múltiplas propriedades usamos vários </w:t>
       </w:r>
-      <w:proofErr w:type="spellStart"/>
       <w:r>
         <w:rPr>
           <w:i/>
         </w:rPr>
         <w:t>kernels</w:t>
       </w:r>
-      <w:proofErr w:type="spellEnd"/>
       <w:r>
         <w:t xml:space="preserve"> do mesmo tamanho, de modo a que seja possível empilhar os vários resultados. </w:t>
       </w:r>
@@ -3250,6 +3174,7 @@
       <w:pPr>
         <w:spacing w:after="160" w:line="259" w:lineRule="auto"/>
         <w:ind w:left="0" w:firstLine="0"/>
+        <w:jc w:val="both"/>
       </w:pPr>
       <w:r>
         <w:t xml:space="preserve"> </w:t>
@@ -3259,6 +3184,7 @@
       <w:pPr>
         <w:spacing w:after="114" w:line="259" w:lineRule="auto"/>
         <w:ind w:left="0" w:firstLine="0"/>
+        <w:jc w:val="both"/>
       </w:pPr>
       <w:r>
         <w:t xml:space="preserve"> </w:t>
@@ -3268,6 +3194,7 @@
       <w:pPr>
         <w:spacing w:after="58" w:line="348" w:lineRule="auto"/>
         <w:ind w:left="0" w:firstLine="0"/>
+        <w:jc w:val="both"/>
       </w:pPr>
       <w:r>
         <w:rPr>
@@ -3315,23 +3242,17 @@
       <w:pPr>
         <w:spacing w:after="101"/>
         <w:ind w:left="-5" w:right="33"/>
-      </w:pPr>
-      <w:r>
-        <w:t xml:space="preserve">Processo de convolução com mais de um </w:t>
-      </w:r>
-      <w:proofErr w:type="spellStart"/>
-      <w:r>
-        <w:t>kernel</w:t>
-      </w:r>
-      <w:proofErr w:type="spellEnd"/>
-      <w:r>
-        <w:t xml:space="preserve">:  </w:t>
+        <w:jc w:val="both"/>
+      </w:pPr>
+      <w:r>
+        <w:t xml:space="preserve">Processo de convolução com mais de um kernel:  </w:t>
       </w:r>
     </w:p>
     <w:p>
       <w:pPr>
         <w:spacing w:after="218" w:line="259" w:lineRule="auto"/>
         <w:ind w:left="0" w:firstLine="0"/>
+        <w:jc w:val="both"/>
       </w:pPr>
       <w:hyperlink r:id="rId35">
         <w:r>
@@ -3496,6 +3417,7 @@
       <w:pPr>
         <w:spacing w:after="158" w:line="259" w:lineRule="auto"/>
         <w:ind w:left="0" w:firstLine="0"/>
+        <w:jc w:val="both"/>
       </w:pPr>
       <w:r>
         <w:t xml:space="preserve"> </w:t>
@@ -3505,6 +3427,7 @@
       <w:pPr>
         <w:spacing w:after="161" w:line="259" w:lineRule="auto"/>
         <w:ind w:left="0" w:firstLine="0"/>
+        <w:jc w:val="both"/>
       </w:pPr>
       <w:r>
         <w:t xml:space="preserve"> </w:t>
@@ -3514,6 +3437,7 @@
       <w:pPr>
         <w:spacing w:after="158" w:line="259" w:lineRule="auto"/>
         <w:ind w:left="0" w:firstLine="0"/>
+        <w:jc w:val="both"/>
       </w:pPr>
       <w:r>
         <w:t xml:space="preserve"> </w:t>
@@ -3523,6 +3447,7 @@
       <w:pPr>
         <w:spacing w:after="160" w:line="259" w:lineRule="auto"/>
         <w:ind w:left="0" w:firstLine="0"/>
+        <w:jc w:val="both"/>
       </w:pPr>
       <w:r>
         <w:t xml:space="preserve"> </w:t>
@@ -3532,8 +3457,10 @@
       <w:pPr>
         <w:spacing w:after="158" w:line="259" w:lineRule="auto"/>
         <w:ind w:left="0" w:firstLine="0"/>
-      </w:pPr>
-      <w:r>
+        <w:jc w:val="both"/>
+      </w:pPr>
+      <w:r>
+        <w:lastRenderedPageBreak/>
         <w:t xml:space="preserve"> </w:t>
       </w:r>
     </w:p>
@@ -3541,63 +3468,26 @@
       <w:pPr>
         <w:spacing w:after="158" w:line="259" w:lineRule="auto"/>
         <w:ind w:left="0" w:firstLine="0"/>
+        <w:jc w:val="both"/>
       </w:pPr>
       <w:r>
         <w:t xml:space="preserve"> Numa última fase da convolução é aplicada à matriz filtrada uma função de ativação (normalmente sendo esta uma </w:t>
       </w:r>
-      <w:proofErr w:type="spellStart"/>
       <w:r>
         <w:rPr>
           <w:i/>
         </w:rPr>
-        <w:t>Rectified</w:t>
-      </w:r>
-      <w:proofErr w:type="spellEnd"/>
+        <w:t>Rectified Linear Unit (ReLu)</w:t>
+      </w:r>
+      <w:r>
+        <w:t xml:space="preserve"> ou de </w:t>
+      </w:r>
       <w:r>
         <w:rPr>
           <w:i/>
         </w:rPr>
-        <w:t xml:space="preserve"> Linear </w:t>
-      </w:r>
-      <w:proofErr w:type="spellStart"/>
-      <w:r>
-        <w:rPr>
-          <w:i/>
-        </w:rPr>
-        <w:t>Unit</w:t>
-      </w:r>
-      <w:proofErr w:type="spellEnd"/>
-      <w:r>
-        <w:rPr>
-          <w:i/>
-        </w:rPr>
-        <w:t xml:space="preserve"> (</w:t>
-      </w:r>
-      <w:proofErr w:type="spellStart"/>
-      <w:r>
-        <w:rPr>
-          <w:i/>
-        </w:rPr>
-        <w:t>ReLu</w:t>
-      </w:r>
-      <w:proofErr w:type="spellEnd"/>
-      <w:r>
-        <w:rPr>
-          <w:i/>
-        </w:rPr>
-        <w:t>)</w:t>
-      </w:r>
-      <w:r>
-        <w:t xml:space="preserve"> ou de </w:t>
-      </w:r>
-      <w:proofErr w:type="spellStart"/>
-      <w:r>
-        <w:rPr>
-          <w:i/>
-        </w:rPr>
         <w:t>Tanh</w:t>
       </w:r>
-      <w:proofErr w:type="spellEnd"/>
       <w:r>
         <w:t xml:space="preserve">) com o intuito de deixar de ter um output linear.  </w:t>
       </w:r>
@@ -3606,6 +3496,7 @@
       <w:pPr>
         <w:spacing w:after="0" w:line="259" w:lineRule="auto"/>
         <w:ind w:left="0" w:firstLine="0"/>
+        <w:jc w:val="both"/>
       </w:pPr>
       <w:r>
         <w:t xml:space="preserve"> </w:t>
@@ -3615,12 +3506,12 @@
       <w:pPr>
         <w:spacing w:after="0" w:line="259" w:lineRule="auto"/>
         <w:ind w:left="674" w:firstLine="0"/>
+        <w:jc w:val="both"/>
       </w:pPr>
       <w:r>
         <w:rPr>
           <w:noProof/>
         </w:rPr>
-        <w:lastRenderedPageBreak/>
         <w:drawing>
           <wp:inline distT="0" distB="0" distL="0" distR="0">
             <wp:extent cx="4744339" cy="1838960"/>
@@ -3660,6 +3551,7 @@
       <w:pPr>
         <w:spacing w:after="160" w:line="259" w:lineRule="auto"/>
         <w:ind w:left="0" w:right="1267" w:firstLine="0"/>
+        <w:jc w:val="both"/>
       </w:pPr>
       <w:r>
         <w:t xml:space="preserve"> </w:t>
@@ -3669,7 +3561,7 @@
       <w:pPr>
         <w:spacing w:after="100" w:line="259" w:lineRule="auto"/>
         <w:ind w:right="48"/>
-        <w:jc w:val="center"/>
+        <w:jc w:val="both"/>
       </w:pPr>
       <w:r>
         <w:t xml:space="preserve">Processo completo de convolução: </w:t>
@@ -3679,7 +3571,7 @@
       <w:pPr>
         <w:spacing w:after="216" w:line="259" w:lineRule="auto"/>
         <w:ind w:right="50"/>
-        <w:jc w:val="center"/>
+        <w:jc w:val="both"/>
       </w:pPr>
       <w:hyperlink r:id="rId52">
         <w:r>
@@ -3844,7 +3736,7 @@
       <w:pPr>
         <w:spacing w:after="161" w:line="259" w:lineRule="auto"/>
         <w:ind w:left="0" w:firstLine="0"/>
-        <w:jc w:val="center"/>
+        <w:jc w:val="both"/>
       </w:pPr>
       <w:r>
         <w:t xml:space="preserve"> </w:t>
@@ -3854,6 +3746,7 @@
       <w:pPr>
         <w:spacing w:after="158" w:line="259" w:lineRule="auto"/>
         <w:ind w:left="0" w:firstLine="0"/>
+        <w:jc w:val="both"/>
       </w:pPr>
       <w:r>
         <w:t xml:space="preserve"> </w:t>
@@ -3862,6 +3755,7 @@
     <w:p>
       <w:pPr>
         <w:ind w:left="-5" w:right="33"/>
+        <w:jc w:val="both"/>
       </w:pPr>
       <w:r>
         <w:t xml:space="preserve">Utilizando algoritmos estas redes podem reconhecer padrões e correlações em dados de grande volume. </w:t>
@@ -3871,6 +3765,7 @@
       <w:pPr>
         <w:spacing w:after="160" w:line="259" w:lineRule="auto"/>
         <w:ind w:left="0" w:firstLine="0"/>
+        <w:jc w:val="both"/>
       </w:pPr>
       <w:r>
         <w:t xml:space="preserve"> </w:t>
@@ -3880,6 +3775,7 @@
       <w:pPr>
         <w:spacing w:after="158" w:line="259" w:lineRule="auto"/>
         <w:ind w:left="0" w:firstLine="0"/>
+        <w:jc w:val="both"/>
       </w:pPr>
       <w:r>
         <w:t xml:space="preserve"> </w:t>
@@ -3888,53 +3784,40 @@
     <w:p>
       <w:pPr>
         <w:pStyle w:val="Heading1"/>
+        <w:jc w:val="both"/>
         <w:rPr>
           <w:lang w:val="pt-PT"/>
         </w:rPr>
       </w:pPr>
-      <w:bookmarkStart w:id="8" w:name="_Toc28006514"/>
+      <w:bookmarkStart w:id="9" w:name="_Toc29064800"/>
       <w:r>
         <w:rPr>
           <w:lang w:val="pt-PT"/>
         </w:rPr>
-        <w:t xml:space="preserve">Redes de convolução versus </w:t>
-      </w:r>
-      <w:proofErr w:type="spellStart"/>
+        <w:t>Redes de convolução versus Feedforward</w:t>
+      </w:r>
+      <w:bookmarkEnd w:id="9"/>
       <w:r>
         <w:rPr>
           <w:lang w:val="pt-PT"/>
         </w:rPr>
-        <w:t>Feedforward</w:t>
-      </w:r>
-      <w:bookmarkEnd w:id="8"/>
-      <w:proofErr w:type="spellEnd"/>
-      <w:r>
-        <w:rPr>
-          <w:lang w:val="pt-PT"/>
-        </w:rPr>
         <w:t xml:space="preserve"> </w:t>
       </w:r>
     </w:p>
     <w:p>
       <w:pPr>
         <w:ind w:left="-5" w:right="33"/>
-      </w:pPr>
-      <w:r>
-        <w:t xml:space="preserve">No estudo de reconhecimento de voz e principalmente no estudo de reconhecimento de imagem podemos chegar à conclusão que as redes de convolução são muito mais poderosas na classificação de dados do que uma rede </w:t>
-      </w:r>
-      <w:proofErr w:type="spellStart"/>
-      <w:r>
-        <w:t>feedforward</w:t>
-      </w:r>
-      <w:proofErr w:type="spellEnd"/>
-      <w:r>
-        <w:t xml:space="preserve">, isto acontece com base nas extrações de amostras de um determinado input, ou seja, quando temos um elevado número de inputs as redes de convolução tendem a ser muito eficientes pois reduzem este número de inputs em grande escala. </w:t>
+        <w:jc w:val="both"/>
+      </w:pPr>
+      <w:r>
+        <w:t xml:space="preserve">No estudo de reconhecimento de voz e principalmente no estudo de reconhecimento de imagem podemos chegar à conclusão que as redes de convolução são muito mais poderosas na classificação de dados do que uma rede feedforward, isto acontece com base nas extrações de amostras de um determinado input, ou seja, quando temos um elevado número de inputs as redes de convolução tendem a ser muito eficientes pois reduzem este número de inputs em grande escala. </w:t>
       </w:r>
     </w:p>
     <w:p>
       <w:pPr>
         <w:spacing w:after="1"/>
         <w:ind w:left="-5" w:right="33"/>
+        <w:jc w:val="both"/>
       </w:pPr>
       <w:r>
         <w:t xml:space="preserve">Especificamente em reconhecimento de voz frequentemente classificamos os dados em </w:t>
@@ -3943,6 +3826,7 @@
     <w:p>
       <w:pPr>
         <w:ind w:left="-5" w:right="33"/>
+        <w:jc w:val="both"/>
       </w:pPr>
       <w:r>
         <w:t xml:space="preserve">espectrogramas, fazendo isto os nossos dados ficam a parecer-se bastante como imagens que podemos classificar para descobrirmos os seus padrões, o que nos leva a concluir que redes de convolução são uma melhor escolha devido ao número de inputs. </w:t>
@@ -3952,6 +3836,7 @@
       <w:pPr>
         <w:spacing w:after="158" w:line="259" w:lineRule="auto"/>
         <w:ind w:left="0" w:firstLine="0"/>
+        <w:jc w:val="both"/>
       </w:pPr>
       <w:r>
         <w:t xml:space="preserve"> </w:t>
@@ -3961,6 +3846,7 @@
       <w:pPr>
         <w:spacing w:after="160" w:line="259" w:lineRule="auto"/>
         <w:ind w:left="0" w:firstLine="0"/>
+        <w:jc w:val="both"/>
       </w:pPr>
       <w:r>
         <w:t xml:space="preserve"> </w:t>
@@ -3970,8 +3856,10 @@
       <w:pPr>
         <w:spacing w:after="158" w:line="259" w:lineRule="auto"/>
         <w:ind w:left="0" w:firstLine="0"/>
-      </w:pPr>
-      <w:r>
+        <w:jc w:val="both"/>
+      </w:pPr>
+      <w:r>
+        <w:lastRenderedPageBreak/>
         <w:t xml:space="preserve"> </w:t>
       </w:r>
     </w:p>
@@ -3979,6 +3867,7 @@
       <w:pPr>
         <w:spacing w:after="0" w:line="259" w:lineRule="auto"/>
         <w:ind w:left="0" w:firstLine="0"/>
+        <w:jc w:val="both"/>
       </w:pPr>
       <w:r>
         <w:t xml:space="preserve"> </w:t>
@@ -3987,21 +3876,19 @@
     <w:p>
       <w:pPr>
         <w:pStyle w:val="Heading1"/>
+        <w:jc w:val="both"/>
         <w:rPr>
           <w:lang w:val="pt-PT"/>
         </w:rPr>
       </w:pPr>
-      <w:bookmarkStart w:id="9" w:name="_Toc28006515"/>
-      <w:proofErr w:type="spellStart"/>
+      <w:bookmarkStart w:id="10" w:name="_Toc29064801"/>
       <w:r>
         <w:rPr>
           <w:lang w:val="pt-PT"/>
         </w:rPr>
-        <w:lastRenderedPageBreak/>
         <w:t>Back-propagation</w:t>
       </w:r>
-      <w:bookmarkEnd w:id="9"/>
-      <w:proofErr w:type="spellEnd"/>
+      <w:bookmarkEnd w:id="10"/>
       <w:r>
         <w:rPr>
           <w:lang w:val="pt-PT"/>
@@ -4012,184 +3899,109 @@
     <w:p>
       <w:pPr>
         <w:ind w:left="-5" w:right="33"/>
-      </w:pPr>
-      <w:proofErr w:type="spellStart"/>
+        <w:jc w:val="both"/>
+      </w:pPr>
       <w:r>
         <w:rPr>
           <w:i/>
         </w:rPr>
         <w:t>Back-propagation</w:t>
       </w:r>
-      <w:proofErr w:type="spellEnd"/>
       <w:r>
         <w:t xml:space="preserve"> (conhecido como </w:t>
       </w:r>
-      <w:proofErr w:type="spellStart"/>
       <w:r>
         <w:rPr>
           <w:i/>
         </w:rPr>
         <w:t>backprop</w:t>
       </w:r>
-      <w:proofErr w:type="spellEnd"/>
-      <w:r>
-        <w:t xml:space="preserve">) é um algoritmo vastamente utilizado no treino de redes </w:t>
-      </w:r>
-      <w:proofErr w:type="spellStart"/>
-      <w:r>
-        <w:t>Feedforward</w:t>
-      </w:r>
-      <w:proofErr w:type="spellEnd"/>
-      <w:r>
-        <w:t xml:space="preserve"> na área de </w:t>
-      </w:r>
-      <w:proofErr w:type="spellStart"/>
+      <w:r>
+        <w:t xml:space="preserve">) é um algoritmo vastamente utilizado no treino de redes Feedforward na área de </w:t>
+      </w:r>
       <w:r>
         <w:rPr>
           <w:i/>
         </w:rPr>
-        <w:t>Machine</w:t>
-      </w:r>
-      <w:proofErr w:type="spellEnd"/>
+        <w:t>Machine Learning</w:t>
+      </w:r>
+      <w:r>
+        <w:t xml:space="preserve">.  </w:t>
+      </w:r>
+    </w:p>
+    <w:p>
+      <w:pPr>
+        <w:ind w:left="-5" w:right="33"/>
+        <w:jc w:val="both"/>
+      </w:pPr>
+      <w:r>
+        <w:t xml:space="preserve">A técnica de backprop calcula eficazmente o gradiente da função de erro com os respetivos pesos da rede para cada par de input e output. Desta forma, torna-se possível utilizar o gradiente para o treino de redes de várias camadas, alterando os pesos para minimizar a erro.  </w:t>
+      </w:r>
+    </w:p>
+    <w:p>
+      <w:pPr>
+        <w:ind w:left="-5" w:right="33"/>
+        <w:jc w:val="both"/>
+      </w:pPr>
+      <w:r>
+        <w:t>Normalmente, são usadas a descida do gradiente ou o SGD (</w:t>
+      </w:r>
       <w:r>
         <w:rPr>
           <w:i/>
         </w:rPr>
+        <w:t>Stochastic Gradient Descent</w:t>
+      </w:r>
+      <w:r>
+        <w:t xml:space="preserve">).  A técnica em questão acaba por ser a essência do treino de redes neuronais.  </w:t>
+      </w:r>
+    </w:p>
+    <w:p>
+      <w:pPr>
+        <w:spacing w:after="158" w:line="259" w:lineRule="auto"/>
+        <w:ind w:left="0" w:firstLine="0"/>
+        <w:jc w:val="both"/>
+      </w:pPr>
+      <w:r>
         <w:t xml:space="preserve"> </w:t>
       </w:r>
-      <w:proofErr w:type="spellStart"/>
-      <w:r>
-        <w:rPr>
-          <w:i/>
-        </w:rPr>
-        <w:t>Learning</w:t>
-      </w:r>
-      <w:proofErr w:type="spellEnd"/>
-      <w:r>
-        <w:t xml:space="preserve">.  </w:t>
+    </w:p>
+    <w:p>
+      <w:pPr>
+        <w:pStyle w:val="Heading1"/>
+        <w:jc w:val="both"/>
+        <w:rPr>
+          <w:lang w:val="pt-PT"/>
+        </w:rPr>
+      </w:pPr>
+      <w:bookmarkStart w:id="11" w:name="_Toc29064802"/>
+      <w:r>
+        <w:rPr>
+          <w:lang w:val="pt-PT"/>
+        </w:rPr>
+        <w:t>Back-propagation: Funcionamento</w:t>
+      </w:r>
+      <w:bookmarkEnd w:id="11"/>
+      <w:r>
+        <w:rPr>
+          <w:lang w:val="pt-PT"/>
+        </w:rPr>
+        <w:t xml:space="preserve"> </w:t>
       </w:r>
     </w:p>
     <w:p>
       <w:pPr>
         <w:ind w:left="-5" w:right="33"/>
-      </w:pPr>
-      <w:r>
-        <w:t xml:space="preserve">A técnica de </w:t>
-      </w:r>
-      <w:proofErr w:type="spellStart"/>
-      <w:r>
-        <w:t>backprop</w:t>
-      </w:r>
-      <w:proofErr w:type="spellEnd"/>
-      <w:r>
-        <w:t xml:space="preserve"> calcula eficazmente o gradiente da função de erro com os respetivos pesos da rede para cada par de input e output. Desta forma, torna-se possível utilizar o gradiente para o treino de redes de várias camadas, alterando os pesos para minimizar a erro.  </w:t>
+        <w:jc w:val="both"/>
+      </w:pPr>
+      <w:r>
+        <w:t xml:space="preserve">O algoritmo de Back-propagation calcula a descida do gradiente da função de erro com o </w:t>
       </w:r>
     </w:p>
     <w:p>
       <w:pPr>
         <w:ind w:left="-5" w:right="33"/>
-      </w:pPr>
-      <w:r>
-        <w:t>Normalmente, são usadas a descida do gradiente ou o SGD (</w:t>
-      </w:r>
-      <w:proofErr w:type="spellStart"/>
-      <w:r>
-        <w:rPr>
-          <w:i/>
-        </w:rPr>
-        <w:t>Stochastic</w:t>
-      </w:r>
-      <w:proofErr w:type="spellEnd"/>
-      <w:r>
-        <w:rPr>
-          <w:i/>
-        </w:rPr>
-        <w:t xml:space="preserve"> </w:t>
-      </w:r>
-      <w:proofErr w:type="spellStart"/>
-      <w:r>
-        <w:rPr>
-          <w:i/>
-        </w:rPr>
-        <w:t>Gradient</w:t>
-      </w:r>
-      <w:proofErr w:type="spellEnd"/>
-      <w:r>
-        <w:rPr>
-          <w:i/>
-        </w:rPr>
-        <w:t xml:space="preserve"> </w:t>
-      </w:r>
-      <w:proofErr w:type="spellStart"/>
-      <w:r>
-        <w:rPr>
-          <w:i/>
-        </w:rPr>
-        <w:t>Descent</w:t>
-      </w:r>
-      <w:proofErr w:type="spellEnd"/>
-      <w:r>
-        <w:t xml:space="preserve">).  A técnica em questão acaba por ser a essência do treino de redes neuronais.  </w:t>
-      </w:r>
-    </w:p>
-    <w:p>
-      <w:pPr>
-        <w:spacing w:after="158" w:line="259" w:lineRule="auto"/>
-        <w:ind w:left="0" w:firstLine="0"/>
-      </w:pPr>
-      <w:r>
-        <w:t xml:space="preserve"> </w:t>
-      </w:r>
-    </w:p>
-    <w:p>
-      <w:pPr>
-        <w:pStyle w:val="Heading1"/>
-        <w:rPr>
-          <w:lang w:val="pt-PT"/>
-        </w:rPr>
-      </w:pPr>
-      <w:bookmarkStart w:id="10" w:name="_Toc28006516"/>
-      <w:proofErr w:type="spellStart"/>
-      <w:r>
-        <w:rPr>
-          <w:lang w:val="pt-PT"/>
-        </w:rPr>
-        <w:t>Back-propagation</w:t>
-      </w:r>
-      <w:proofErr w:type="spellEnd"/>
-      <w:r>
-        <w:rPr>
-          <w:lang w:val="pt-PT"/>
-        </w:rPr>
-        <w:t>: Funcionamento</w:t>
-      </w:r>
-      <w:bookmarkEnd w:id="10"/>
-      <w:r>
-        <w:rPr>
-          <w:lang w:val="pt-PT"/>
-        </w:rPr>
-        <w:t xml:space="preserve"> </w:t>
-      </w:r>
-    </w:p>
-    <w:p>
-      <w:pPr>
-        <w:ind w:left="-5" w:right="33"/>
-      </w:pPr>
-      <w:r>
-        <w:t xml:space="preserve">O algoritmo de </w:t>
-      </w:r>
-      <w:proofErr w:type="spellStart"/>
-      <w:r>
-        <w:t>Back-propagation</w:t>
-      </w:r>
-      <w:proofErr w:type="spellEnd"/>
-      <w:r>
-        <w:t xml:space="preserve"> calcula a descida do gradiente da função de erro com o </w:t>
-      </w:r>
-    </w:p>
-    <w:p>
-      <w:pPr>
-        <w:ind w:left="-5" w:right="33"/>
+        <w:jc w:val="both"/>
       </w:pPr>
       <w:r>
         <w:t xml:space="preserve">respetivo peso através da regra da cadeia, iterando para trás, camada a camada, da última cadeia, evitando cálculos redundantes. </w:t>
@@ -4199,6 +4011,7 @@
       <w:pPr>
         <w:spacing w:after="1"/>
         <w:ind w:left="-5" w:right="33"/>
+        <w:jc w:val="both"/>
       </w:pPr>
       <w:r>
         <w:t xml:space="preserve">Através da função de erro da iteração anterior, os pesos da rede neuronal são ajustados. O ajuste dos pesos visa a garantir a menor margem de erro possível tornando assim o modelo o mais estável possível. </w:t>
@@ -4208,6 +4021,7 @@
       <w:pPr>
         <w:spacing w:after="136" w:line="259" w:lineRule="auto"/>
         <w:ind w:left="2075" w:firstLine="0"/>
+        <w:jc w:val="both"/>
       </w:pPr>
       <w:r>
         <w:rPr>
@@ -4252,6 +4066,7 @@
       <w:pPr>
         <w:spacing w:after="158" w:line="259" w:lineRule="auto"/>
         <w:ind w:left="0" w:firstLine="0"/>
+        <w:jc w:val="both"/>
       </w:pPr>
       <w:r>
         <w:t xml:space="preserve"> </w:t>
@@ -4261,30 +4076,26 @@
       <w:pPr>
         <w:spacing w:after="103" w:line="259" w:lineRule="auto"/>
         <w:ind w:left="0" w:right="51" w:firstLine="0"/>
-        <w:jc w:val="center"/>
+        <w:jc w:val="both"/>
       </w:pPr>
       <w:r>
         <w:t xml:space="preserve">Funcionamento de </w:t>
       </w:r>
-      <w:proofErr w:type="spellStart"/>
       <w:r>
         <w:rPr>
           <w:i/>
         </w:rPr>
         <w:t>Forward-Propagation</w:t>
       </w:r>
-      <w:proofErr w:type="spellEnd"/>
       <w:r>
         <w:t xml:space="preserve"> e de </w:t>
       </w:r>
-      <w:proofErr w:type="spellStart"/>
       <w:r>
         <w:rPr>
           <w:i/>
         </w:rPr>
         <w:t>Back-Propagation</w:t>
       </w:r>
-      <w:proofErr w:type="spellEnd"/>
       <w:r>
         <w:t xml:space="preserve">: </w:t>
       </w:r>
@@ -4293,7 +4104,7 @@
       <w:pPr>
         <w:spacing w:after="216" w:line="259" w:lineRule="auto"/>
         <w:ind w:right="52"/>
-        <w:jc w:val="center"/>
+        <w:jc w:val="both"/>
       </w:pPr>
       <w:hyperlink r:id="rId69">
         <w:r>
@@ -4498,6 +4309,7 @@
       <w:pPr>
         <w:spacing w:after="160" w:line="259" w:lineRule="auto"/>
         <w:ind w:left="0" w:firstLine="0"/>
+        <w:jc w:val="both"/>
       </w:pPr>
       <w:r>
         <w:t xml:space="preserve"> </w:t>
@@ -4507,30 +4319,31 @@
       <w:pPr>
         <w:spacing w:after="0" w:line="259" w:lineRule="auto"/>
         <w:ind w:left="0" w:firstLine="0"/>
+        <w:jc w:val="both"/>
       </w:pPr>
       <w:r>
         <w:rPr>
           <w:b/>
         </w:rPr>
-        <w:lastRenderedPageBreak/>
         <w:t xml:space="preserve"> </w:t>
       </w:r>
     </w:p>
     <w:p>
       <w:pPr>
         <w:pStyle w:val="Heading1"/>
+        <w:jc w:val="both"/>
         <w:rPr>
           <w:lang w:val="pt-PT"/>
         </w:rPr>
       </w:pPr>
-      <w:bookmarkStart w:id="11" w:name="_Toc28006517"/>
+      <w:bookmarkStart w:id="12" w:name="_Toc29064803"/>
       <w:r>
         <w:rPr>
           <w:lang w:val="pt-PT"/>
         </w:rPr>
         <w:t>Reconhecimento de Imagem vs. Reconhecimento de Voz</w:t>
       </w:r>
-      <w:bookmarkEnd w:id="11"/>
+      <w:bookmarkEnd w:id="12"/>
       <w:r>
         <w:rPr>
           <w:lang w:val="pt-PT"/>
@@ -4541,61 +4354,35 @@
     <w:p>
       <w:pPr>
         <w:ind w:left="-5" w:right="33"/>
+        <w:jc w:val="both"/>
       </w:pPr>
       <w:r>
         <w:t xml:space="preserve">Por convenção tem-se vindo a estabelecer uma regra geral no que toca a redes neuronais, </w:t>
       </w:r>
-      <w:proofErr w:type="spellStart"/>
       <w:r>
         <w:rPr>
           <w:i/>
         </w:rPr>
         <w:t>RNN's</w:t>
       </w:r>
-      <w:proofErr w:type="spellEnd"/>
       <w:r>
         <w:t xml:space="preserve"> são ótimas para tarefas de dados sequenciais tais como reconhecimento de voz, enquanto que </w:t>
       </w:r>
-      <w:proofErr w:type="spellStart"/>
       <w:r>
         <w:rPr>
           <w:i/>
         </w:rPr>
         <w:t>CNN's</w:t>
       </w:r>
-      <w:proofErr w:type="spellEnd"/>
-      <w:r>
-        <w:t xml:space="preserve"> estão maioritariamente redirecionadas para o uso em tarefas ligadas a vídeo e som, no entanto </w:t>
-      </w:r>
-      <w:proofErr w:type="gramStart"/>
-      <w:r>
-        <w:t xml:space="preserve">recentes abordagens a modelos de informação sequencial feitas pelo </w:t>
-      </w:r>
-      <w:proofErr w:type="spellStart"/>
-      <w:r>
-        <w:t>Facebook</w:t>
-      </w:r>
-      <w:proofErr w:type="spellEnd"/>
-      <w:r>
-        <w:t xml:space="preserve"> tem</w:t>
-      </w:r>
-      <w:proofErr w:type="gramEnd"/>
-      <w:r>
-        <w:t xml:space="preserve"> vindo a mostrar excelentes resultados apenas com </w:t>
-      </w:r>
-      <w:proofErr w:type="spellStart"/>
-      <w:r>
-        <w:t>CNN's</w:t>
-      </w:r>
-      <w:proofErr w:type="spellEnd"/>
-      <w:r>
-        <w:t xml:space="preserve">.    </w:t>
+      <w:r>
+        <w:t xml:space="preserve"> estão maioritariamente redirecionadas para o uso em tarefas ligadas a vídeo e som, no entanto recentes abordagens a modelos de informação sequencial feitas pelo Facebook tem vindo a mostrar excelentes resultados apenas com CNN's.    </w:t>
       </w:r>
     </w:p>
     <w:p>
       <w:pPr>
         <w:spacing w:after="158" w:line="259" w:lineRule="auto"/>
         <w:ind w:left="0" w:firstLine="0"/>
+        <w:jc w:val="both"/>
       </w:pPr>
       <w:r>
         <w:rPr>
@@ -4608,8 +4395,8 @@
       <w:pPr>
         <w:spacing w:line="259" w:lineRule="auto"/>
         <w:ind w:left="-5"/>
-      </w:pPr>
-      <w:proofErr w:type="spellStart"/>
+        <w:jc w:val="both"/>
+      </w:pPr>
       <w:r>
         <w:rPr>
           <w:b/>
@@ -4617,7 +4404,6 @@
         </w:rPr>
         <w:t>RNN's</w:t>
       </w:r>
-      <w:proofErr w:type="spellEnd"/>
       <w:r>
         <w:rPr>
           <w:b/>
@@ -4628,6 +4414,7 @@
     <w:p>
       <w:pPr>
         <w:ind w:left="-5" w:right="33"/>
+        <w:jc w:val="both"/>
       </w:pPr>
       <w:r>
         <w:t xml:space="preserve">Nas redes neuronais de recorrência cada fragmento de informação está dependente do fragmento anterior, a este tipo de modelo atribuímos o nome de Modelo de dados sequencial. </w:t>
@@ -4636,118 +4423,75 @@
     <w:p>
       <w:pPr>
         <w:ind w:left="-5" w:right="33"/>
+        <w:jc w:val="both"/>
       </w:pPr>
       <w:r>
         <w:t xml:space="preserve">Esta limitação, do ponto de vista de um programador é um grande transtorno visto que impede a exploração de multiplicidade do processador, ou seja, impede o uso de </w:t>
       </w:r>
-      <w:proofErr w:type="spellStart"/>
       <w:r>
         <w:rPr>
           <w:i/>
         </w:rPr>
         <w:t>threads</w:t>
       </w:r>
-      <w:proofErr w:type="spellEnd"/>
-      <w:r>
-        <w:t xml:space="preserve"> o que tem um enorme impacto em termos de performance, visto que o "trabalho" que antes </w:t>
-      </w:r>
-      <w:proofErr w:type="spellStart"/>
-      <w:r>
-        <w:t>poderiamos</w:t>
-      </w:r>
-      <w:proofErr w:type="spellEnd"/>
-      <w:r>
-        <w:t xml:space="preserve"> dividir e realizar em paralelo, tem agora obrigatoriamente de ser executado linearmente e sequencialmente. </w:t>
+      <w:r>
+        <w:t xml:space="preserve"> o que tem um enorme impacto em termos de performance, visto que o "trabalho" que antes poderiamos dividir e realizar em paralelo, tem agora obrigatoriamente de ser executado linearmente e sequencialmente. </w:t>
       </w:r>
     </w:p>
     <w:p>
       <w:pPr>
         <w:spacing w:after="2"/>
         <w:ind w:left="-5" w:right="33"/>
-      </w:pPr>
-      <w:r>
-        <w:t xml:space="preserve">No caso do </w:t>
-      </w:r>
-      <w:proofErr w:type="spellStart"/>
-      <w:r>
-        <w:t>Facebook</w:t>
-      </w:r>
-      <w:proofErr w:type="spellEnd"/>
-      <w:r>
-        <w:t xml:space="preserve"> (empresa multimilionária) esta limitação torna-se extremamente conflituosa, imaginando que o supercomputador da unidade de processamento do </w:t>
-      </w:r>
-      <w:proofErr w:type="spellStart"/>
-      <w:r>
-        <w:t>Facebook</w:t>
-      </w:r>
-      <w:proofErr w:type="spellEnd"/>
-      <w:r>
-        <w:t xml:space="preserve"> tem pelo menos 1000 </w:t>
+        <w:jc w:val="both"/>
+      </w:pPr>
+      <w:r>
+        <w:t xml:space="preserve">No caso do Facebook (empresa multimilionária) esta limitação torna-se extremamente conflituosa, imaginando que o supercomputador da unidade de processamento do Facebook tem pelo menos 1000 </w:t>
       </w:r>
     </w:p>
     <w:p>
       <w:pPr>
         <w:ind w:left="-5" w:right="33"/>
-      </w:pPr>
-      <w:proofErr w:type="spellStart"/>
-      <w:r>
-        <w:t>threads</w:t>
-      </w:r>
-      <w:proofErr w:type="spellEnd"/>
-      <w:r>
-        <w:t xml:space="preserve"> (valor extremamente baixo para os padrões da atualidade) isto representaria que o processamento de 1000 amostras de dados (estimando que cada amostra demora 1 minuto a ser resolvida) demoraria 1 minuto num modelo com </w:t>
-      </w:r>
-      <w:proofErr w:type="spellStart"/>
+        <w:jc w:val="both"/>
+      </w:pPr>
+      <w:r>
+        <w:t xml:space="preserve">threads (valor extremamente baixo para os padrões da atualidade) isto representaria que o processamento de 1000 amostras de dados (estimando que cada amostra demora 1 minuto a ser resolvida) demoraria 1 minuto num modelo com </w:t>
+      </w:r>
       <w:r>
         <w:rPr>
           <w:i/>
         </w:rPr>
         <w:t>multithreading</w:t>
       </w:r>
-      <w:proofErr w:type="spellEnd"/>
-      <w:r>
-        <w:t xml:space="preserve"> e 1000 minutos num modelo usando </w:t>
-      </w:r>
-      <w:proofErr w:type="spellStart"/>
-      <w:r>
-        <w:t>RNN's</w:t>
-      </w:r>
-      <w:proofErr w:type="spellEnd"/>
-      <w:r>
-        <w:t xml:space="preserve"> sem </w:t>
-      </w:r>
-      <w:proofErr w:type="spellStart"/>
-      <w:r>
-        <w:t>multithreading</w:t>
-      </w:r>
-      <w:proofErr w:type="spellEnd"/>
-      <w:r>
-        <w:t xml:space="preserve">.   </w:t>
+      <w:r>
+        <w:t xml:space="preserve"> e 1000 minutos num modelo usando RNN's sem multithreading.   </w:t>
       </w:r>
     </w:p>
     <w:p>
       <w:pPr>
         <w:ind w:left="-5" w:right="33"/>
+        <w:jc w:val="both"/>
       </w:pPr>
     </w:p>
     <w:p>
       <w:pPr>
         <w:pStyle w:val="Heading1"/>
+        <w:jc w:val="both"/>
         <w:rPr>
           <w:lang w:val="pt-PT"/>
         </w:rPr>
       </w:pPr>
-      <w:proofErr w:type="gramStart"/>
+      <w:bookmarkStart w:id="13" w:name="_Toc29064804"/>
       <w:r>
         <w:rPr>
           <w:lang w:val="pt-PT"/>
         </w:rPr>
         <w:t>Resultados Experimentais</w:t>
       </w:r>
-      <w:proofErr w:type="gramEnd"/>
-    </w:p>
-    <w:p>
-      <w:pPr>
+      <w:bookmarkEnd w:id="13"/>
+    </w:p>
+    <w:p>
+      <w:pPr>
+        <w:jc w:val="both"/>
         <w:rPr>
           <w:lang w:eastAsia="en-GB" w:bidi="ar-SA"/>
         </w:rPr>
@@ -4762,124 +4506,13 @@
         <w:rPr>
           <w:lang w:eastAsia="en-GB" w:bidi="ar-SA"/>
         </w:rPr>
-        <w:t xml:space="preserve"> rede neuronal para resolver o problema de reconhecimento de voz decidimos fazer um pequeno projeto em </w:t>
-      </w:r>
-      <w:proofErr w:type="spellStart"/>
-      <w:r>
-        <w:rPr>
-          <w:lang w:eastAsia="en-GB" w:bidi="ar-SA"/>
-        </w:rPr>
-        <w:t>Python</w:t>
-      </w:r>
-      <w:proofErr w:type="spellEnd"/>
-      <w:r>
-        <w:rPr>
-          <w:lang w:eastAsia="en-GB" w:bidi="ar-SA"/>
-        </w:rPr>
-        <w:t xml:space="preserve"> utilizando um simples </w:t>
-      </w:r>
-      <w:proofErr w:type="spellStart"/>
-      <w:r>
-        <w:rPr>
-          <w:lang w:eastAsia="en-GB" w:bidi="ar-SA"/>
-        </w:rPr>
-        <w:t>perceptrão</w:t>
-      </w:r>
-      <w:proofErr w:type="spellEnd"/>
-      <w:r>
-        <w:rPr>
-          <w:lang w:eastAsia="en-GB" w:bidi="ar-SA"/>
-        </w:rPr>
-        <w:t xml:space="preserve">, uma rede </w:t>
-      </w:r>
-      <w:proofErr w:type="spellStart"/>
-      <w:r>
-        <w:rPr>
-          <w:lang w:eastAsia="en-GB" w:bidi="ar-SA"/>
-        </w:rPr>
-        <w:t>feed</w:t>
-      </w:r>
-      <w:proofErr w:type="spellEnd"/>
-      <w:r>
-        <w:rPr>
-          <w:lang w:eastAsia="en-GB" w:bidi="ar-SA"/>
-        </w:rPr>
-        <w:t xml:space="preserve"> </w:t>
-      </w:r>
-      <w:proofErr w:type="spellStart"/>
-      <w:r>
-        <w:rPr>
-          <w:lang w:eastAsia="en-GB" w:bidi="ar-SA"/>
-        </w:rPr>
-        <w:t>forward</w:t>
-      </w:r>
-      <w:proofErr w:type="spellEnd"/>
-      <w:r>
-        <w:rPr>
-          <w:lang w:eastAsia="en-GB" w:bidi="ar-SA"/>
-        </w:rPr>
-        <w:t>, uma rede de convolução com duas convoluções e com apenas uma convolução, e também uma rede recorrente mais propriamente o algoritmo LSTM(</w:t>
-      </w:r>
-      <w:proofErr w:type="spellStart"/>
-      <w:r>
-        <w:rPr>
-          <w:lang w:eastAsia="en-GB" w:bidi="ar-SA"/>
-        </w:rPr>
-        <w:t>long</w:t>
-      </w:r>
-      <w:proofErr w:type="spellEnd"/>
-      <w:r>
-        <w:rPr>
-          <w:lang w:eastAsia="en-GB" w:bidi="ar-SA"/>
-        </w:rPr>
-        <w:t xml:space="preserve"> short </w:t>
-      </w:r>
-      <w:proofErr w:type="spellStart"/>
-      <w:r>
-        <w:rPr>
-          <w:lang w:eastAsia="en-GB" w:bidi="ar-SA"/>
-        </w:rPr>
-        <w:t>term</w:t>
-      </w:r>
-      <w:proofErr w:type="spellEnd"/>
-      <w:r>
-        <w:rPr>
-          <w:lang w:eastAsia="en-GB" w:bidi="ar-SA"/>
-        </w:rPr>
-        <w:t xml:space="preserve"> </w:t>
-      </w:r>
-      <w:proofErr w:type="spellStart"/>
-      <w:r>
-        <w:rPr>
-          <w:lang w:eastAsia="en-GB" w:bidi="ar-SA"/>
-        </w:rPr>
-        <w:t>memory</w:t>
-      </w:r>
-      <w:proofErr w:type="spellEnd"/>
-      <w:r>
-        <w:rPr>
-          <w:lang w:eastAsia="en-GB" w:bidi="ar-SA"/>
-        </w:rPr>
-        <w:t xml:space="preserve"> </w:t>
-      </w:r>
-      <w:proofErr w:type="spellStart"/>
-      <w:r>
-        <w:rPr>
-          <w:lang w:eastAsia="en-GB" w:bidi="ar-SA"/>
-        </w:rPr>
-        <w:t>loss</w:t>
-      </w:r>
-      <w:proofErr w:type="spellEnd"/>
-      <w:r>
-        <w:rPr>
-          <w:lang w:eastAsia="en-GB" w:bidi="ar-SA"/>
-        </w:rPr>
-        <w:t>), sendo esta última talvez a mais utilizada para o reconhecimento de voz.</w:t>
-      </w:r>
-    </w:p>
-    <w:p>
-      <w:pPr>
-        <w:ind w:left="0" w:firstLine="0"/>
+        <w:t xml:space="preserve"> rede neuronal para resolver o problema de reconhecimento de voz decidimos fazer um pequeno projeto em Python utilizando um simples perceptrão, uma rede feed forward, uma rede de convolução com duas convoluções e com apenas uma convolução, e também uma rede recorrente mais propriamente o algoritmo LSTM(long short term memory loss), sendo esta última talvez a mais utilizada para o reconhecimento de voz.</w:t>
+      </w:r>
+    </w:p>
+    <w:p>
+      <w:pPr>
+        <w:ind w:left="0" w:firstLine="0"/>
+        <w:jc w:val="both"/>
         <w:rPr>
           <w:rStyle w:val="Hyperlink"/>
           <w:lang w:eastAsia="en-GB" w:bidi="ar-SA"/>
@@ -4889,21 +4522,7 @@
         <w:rPr>
           <w:lang w:eastAsia="en-GB" w:bidi="ar-SA"/>
         </w:rPr>
-        <w:t xml:space="preserve">O código experimental está disponível no nosso repositório de </w:t>
-      </w:r>
-      <w:proofErr w:type="spellStart"/>
-      <w:r>
-        <w:rPr>
-          <w:lang w:eastAsia="en-GB" w:bidi="ar-SA"/>
-        </w:rPr>
-        <w:t>Github</w:t>
-      </w:r>
-      <w:proofErr w:type="spellEnd"/>
-      <w:r>
-        <w:rPr>
-          <w:lang w:eastAsia="en-GB" w:bidi="ar-SA"/>
-        </w:rPr>
-        <w:t xml:space="preserve"> em: </w:t>
+        <w:t xml:space="preserve">O código experimental está disponível no nosso repositório de Github em: </w:t>
       </w:r>
       <w:hyperlink r:id="rId89" w:history="1">
         <w:r>
@@ -4918,6 +4537,7 @@
     <w:p>
       <w:pPr>
         <w:ind w:left="0" w:firstLine="0"/>
+        <w:jc w:val="both"/>
         <w:rPr>
           <w:rStyle w:val="Hyperlink"/>
           <w:lang w:eastAsia="en-GB" w:bidi="ar-SA"/>
@@ -4927,6 +4547,7 @@
     <w:p>
       <w:pPr>
         <w:ind w:left="0" w:firstLine="0"/>
+        <w:jc w:val="both"/>
         <w:rPr>
           <w:color w:val="0563C1" w:themeColor="hyperlink"/>
           <w:u w:val="single"/>
@@ -4937,6 +4558,7 @@
     <w:p>
       <w:pPr>
         <w:ind w:left="0" w:firstLine="0"/>
+        <w:jc w:val="both"/>
         <w:rPr>
           <w:color w:val="0563C1" w:themeColor="hyperlink"/>
           <w:u w:val="single"/>
@@ -4947,32 +4569,127 @@
     <w:p>
       <w:pPr>
         <w:ind w:left="0" w:firstLine="0"/>
-        <w:rPr>
-          <w:color w:val="0563C1" w:themeColor="hyperlink"/>
-          <w:u w:val="single"/>
+        <w:jc w:val="both"/>
+        <w:rPr>
+          <w:noProof/>
+        </w:rPr>
+      </w:pPr>
+    </w:p>
+    <w:p>
+      <w:pPr>
+        <w:ind w:left="0" w:firstLine="0"/>
+        <w:jc w:val="both"/>
+        <w:rPr>
+          <w:noProof/>
+        </w:rPr>
+      </w:pPr>
+    </w:p>
+    <w:p>
+      <w:pPr>
+        <w:pStyle w:val="Heading1"/>
+      </w:pPr>
+      <w:bookmarkStart w:id="14" w:name="_Toc29064805"/>
+      <w:r>
+        <w:t>Resultados Experimentais e Conclusões</w:t>
+      </w:r>
+      <w:bookmarkEnd w:id="14"/>
+    </w:p>
+    <w:p>
+      <w:pPr>
+        <w:rPr>
+          <w:lang w:val="en-US" w:eastAsia="en-GB" w:bidi="ar-SA"/>
+        </w:rPr>
+      </w:pPr>
+    </w:p>
+    <w:p>
+      <w:pPr>
+        <w:spacing w:after="0" w:line="240" w:lineRule="auto"/>
+        <w:ind w:left="0" w:firstLine="0"/>
+        <w:rPr>
           <w:lang w:eastAsia="en-GB" w:bidi="ar-SA"/>
         </w:rPr>
       </w:pPr>
-    </w:p>
-    <w:p>
-      <w:pPr>
-        <w:ind w:left="0" w:firstLine="0"/>
-        <w:rPr>
-          <w:color w:val="0563C1" w:themeColor="hyperlink"/>
-          <w:u w:val="single"/>
+      <w:r>
+        <w:rPr>
           <w:lang w:eastAsia="en-GB" w:bidi="ar-SA"/>
         </w:rPr>
-      </w:pPr>
+        <w:t>Utilizando o nosso Código em Python presente no nosso github</w:t>
+      </w:r>
+      <w:r>
+        <w:rPr>
+          <w:lang w:eastAsia="en-GB" w:bidi="ar-SA"/>
+        </w:rPr>
+        <w:t xml:space="preserve"> apresentado acima e utilizando também a aplicação wandb (</w:t>
+      </w:r>
+      <w:hyperlink r:id="rId90" w:history="1">
+        <w:r>
+          <w:rPr>
+            <w:rStyle w:val="Hyperlink"/>
+          </w:rPr>
+          <w:t>https://www.wandb.com/</w:t>
+        </w:r>
+      </w:hyperlink>
+      <w:r>
+        <w:rPr>
+          <w:rFonts w:ascii="Times New Roman" w:eastAsia="Times New Roman" w:hAnsi="Times New Roman" w:cs="Times New Roman"/>
+          <w:color w:val="auto"/>
+          <w:sz w:val="24"/>
+          <w:lang w:eastAsia="en-GB" w:bidi="ar-SA"/>
+        </w:rPr>
+        <w:t>)</w:t>
+      </w:r>
+      <w:r>
+        <w:rPr>
+          <w:lang w:eastAsia="en-GB" w:bidi="ar-SA"/>
+        </w:rPr>
+        <w:t xml:space="preserve"> para podermos visualizar os resultados obtidos, podemos confirmar determinadas suspeitas que já tínhamos.</w:t>
+      </w:r>
+    </w:p>
+    <w:p>
+      <w:pPr>
+        <w:spacing w:after="0" w:line="240" w:lineRule="auto"/>
+        <w:ind w:left="0" w:firstLine="0"/>
+        <w:rPr>
+          <w:lang w:eastAsia="en-GB" w:bidi="ar-SA"/>
+        </w:rPr>
+      </w:pPr>
+    </w:p>
+    <w:p>
+      <w:pPr>
+        <w:spacing w:after="0" w:line="240" w:lineRule="auto"/>
+        <w:ind w:left="0" w:firstLine="0"/>
+        <w:rPr>
+          <w:rFonts w:ascii="Times New Roman" w:eastAsia="Times New Roman" w:hAnsi="Times New Roman" w:cs="Times New Roman"/>
+          <w:color w:val="auto"/>
+          <w:sz w:val="24"/>
+          <w:lang w:eastAsia="en-GB" w:bidi="ar-SA"/>
+        </w:rPr>
+      </w:pPr>
+    </w:p>
+    <w:p>
+      <w:pPr>
+        <w:ind w:left="0" w:firstLine="0"/>
+        <w:jc w:val="both"/>
+        <w:rPr>
+          <w:lang w:eastAsia="en-GB" w:bidi="ar-SA"/>
+        </w:rPr>
+      </w:pPr>
+      <w:r>
+        <w:rPr>
+          <w:lang w:eastAsia="en-GB" w:bidi="ar-SA"/>
+        </w:rPr>
+        <w:t xml:space="preserve"> </w:t>
+      </w:r>
       <w:r>
         <w:rPr>
           <w:noProof/>
-        </w:rPr>
-        <w:lastRenderedPageBreak/>
+          <w:lang w:eastAsia="en-GB" w:bidi="ar-SA"/>
+        </w:rPr>
         <w:drawing>
-          <wp:inline distT="0" distB="0" distL="0" distR="0" wp14:anchorId="414A2110" wp14:editId="53E34A70">
-            <wp:extent cx="3790950" cy="1971675"/>
-            <wp:effectExtent l="0" t="0" r="0" b="9525"/>
-            <wp:docPr id="4" name="Imagem 4" descr="A close up of a map&#10;&#10;Description automatically generated"/>
+          <wp:inline distT="0" distB="0" distL="0" distR="0">
+            <wp:extent cx="5976620" cy="4881245"/>
+            <wp:effectExtent l="0" t="0" r="5080" b="0"/>
+            <wp:docPr id="1" name="Picture 1" descr="A close up of a map&#10;&#10;Description automatically generated"/>
             <wp:cNvGraphicFramePr>
               <a:graphicFrameLocks xmlns:a="http://schemas.openxmlformats.org/drawingml/2006/main" noChangeAspect="1"/>
             </wp:cNvGraphicFramePr>
@@ -4980,11 +4697,17 @@
               <a:graphicData uri="http://schemas.openxmlformats.org/drawingml/2006/picture">
                 <pic:pic xmlns:pic="http://schemas.openxmlformats.org/drawingml/2006/picture">
                   <pic:nvPicPr>
-                    <pic:cNvPr id="1" name=""/>
+                    <pic:cNvPr id="1" name="Screenshot 2020-01-04 at 20.58.56.png"/>
                     <pic:cNvPicPr/>
                   </pic:nvPicPr>
                   <pic:blipFill>
-                    <a:blip r:embed="rId90"/>
+                    <a:blip r:embed="rId91" cstate="print">
+                      <a:extLst>
+                        <a:ext uri="{28A0092B-C50C-407E-A947-70E740481C1C}">
+                          <a14:useLocalDpi xmlns:a14="http://schemas.microsoft.com/office/drawing/2010/main" val="0"/>
+                        </a:ext>
+                      </a:extLst>
+                    </a:blip>
                     <a:stretch>
                       <a:fillRect/>
                     </a:stretch>
@@ -4992,7 +4715,7 @@
                   <pic:spPr>
                     <a:xfrm>
                       <a:off x="0" y="0"/>
-                      <a:ext cx="3790950" cy="1971675"/>
+                      <a:ext cx="5976620" cy="4881245"/>
                     </a:xfrm>
                     <a:prstGeom prst="rect">
                       <a:avLst/>
@@ -5008,6 +4731,7 @@
     <w:p>
       <w:pPr>
         <w:ind w:left="0" w:firstLine="0"/>
+        <w:jc w:val="both"/>
         <w:rPr>
           <w:lang w:eastAsia="en-GB" w:bidi="ar-SA"/>
         </w:rPr>
@@ -5016,13 +4740,62 @@
         <w:rPr>
           <w:lang w:eastAsia="en-GB" w:bidi="ar-SA"/>
         </w:rPr>
+        <w:lastRenderedPageBreak/>
+        <w:t>No gráfico podemos verificar que utilizamos quatro redes neuronais para esta experiência, sendo estas, uma rede feed forward, um perceptrão, uma rede de convolução com uma camada e outra rede de convolução mas desta vez com duas camadas.</w:t>
+      </w:r>
+    </w:p>
+    <w:p>
+      <w:pPr>
+        <w:ind w:left="0" w:firstLine="0"/>
+        <w:jc w:val="both"/>
+        <w:rPr>
+          <w:lang w:eastAsia="en-GB" w:bidi="ar-SA"/>
+        </w:rPr>
+      </w:pPr>
+      <w:r>
+        <w:rPr>
+          <w:lang w:eastAsia="en-GB" w:bidi="ar-SA"/>
+        </w:rPr>
+        <w:t>Através dos gráficos conseguimos perceber que as duas redes de convolução obtêm os melhores resultados</w:t>
+      </w:r>
+      <w:r>
+        <w:rPr>
+          <w:lang w:eastAsia="en-GB" w:bidi="ar-SA"/>
+        </w:rPr>
+        <w:t>, tal como previsto. De qualquer das formas isto poderá dever-se a variados fatores como o tamanho das amostras e a forma como estão implementados os modelos.</w:t>
+      </w:r>
+    </w:p>
+    <w:p>
+      <w:pPr>
+        <w:spacing w:after="158" w:line="259" w:lineRule="auto"/>
+        <w:ind w:left="0" w:firstLine="0"/>
+        <w:jc w:val="both"/>
+      </w:pPr>
+      <w:r>
+        <w:rPr>
+          <w:b/>
+        </w:rPr>
         <w:t xml:space="preserve"> </w:t>
       </w:r>
     </w:p>
     <w:p>
       <w:pPr>
+        <w:spacing w:after="160" w:line="259" w:lineRule="auto"/>
+        <w:ind w:left="0" w:firstLine="0"/>
+        <w:jc w:val="both"/>
+      </w:pPr>
+      <w:r>
+        <w:rPr>
+          <w:b/>
+        </w:rPr>
+        <w:t xml:space="preserve"> </w:t>
+      </w:r>
+    </w:p>
+    <w:p>
+      <w:pPr>
         <w:spacing w:after="158" w:line="259" w:lineRule="auto"/>
         <w:ind w:left="0" w:firstLine="0"/>
+        <w:jc w:val="both"/>
       </w:pPr>
       <w:r>
         <w:rPr>
@@ -5030,13 +4803,25 @@
         </w:rPr>
         <w:t xml:space="preserve"> </w:t>
       </w:r>
-      <w:bookmarkStart w:id="12" w:name="_GoBack"/>
-      <w:bookmarkEnd w:id="12"/>
+    </w:p>
+    <w:p>
+      <w:pPr>
+        <w:spacing w:after="158" w:line="259" w:lineRule="auto"/>
+        <w:ind w:left="0" w:firstLine="0"/>
+        <w:jc w:val="both"/>
+      </w:pPr>
+      <w:r>
+        <w:rPr>
+          <w:b/>
+        </w:rPr>
+        <w:t xml:space="preserve"> </w:t>
+      </w:r>
     </w:p>
     <w:p>
       <w:pPr>
         <w:spacing w:after="160" w:line="259" w:lineRule="auto"/>
         <w:ind w:left="0" w:firstLine="0"/>
+        <w:jc w:val="both"/>
       </w:pPr>
       <w:r>
         <w:rPr>
@@ -5049,6 +4834,7 @@
       <w:pPr>
         <w:spacing w:after="158" w:line="259" w:lineRule="auto"/>
         <w:ind w:left="0" w:firstLine="0"/>
+        <w:jc w:val="both"/>
       </w:pPr>
       <w:r>
         <w:rPr>
@@ -5059,8 +4845,22 @@
     </w:p>
     <w:p>
       <w:pPr>
+        <w:spacing w:after="160" w:line="259" w:lineRule="auto"/>
+        <w:ind w:left="0" w:firstLine="0"/>
+        <w:jc w:val="both"/>
+      </w:pPr>
+      <w:r>
+        <w:rPr>
+          <w:b/>
+        </w:rPr>
+        <w:t xml:space="preserve"> </w:t>
+      </w:r>
+    </w:p>
+    <w:p>
+      <w:pPr>
         <w:spacing w:after="158" w:line="259" w:lineRule="auto"/>
         <w:ind w:left="0" w:firstLine="0"/>
+        <w:jc w:val="both"/>
       </w:pPr>
       <w:r>
         <w:rPr>
@@ -5073,6 +4873,7 @@
       <w:pPr>
         <w:spacing w:after="160" w:line="259" w:lineRule="auto"/>
         <w:ind w:left="0" w:firstLine="0"/>
+        <w:jc w:val="both"/>
       </w:pPr>
       <w:r>
         <w:rPr>
@@ -5085,6 +4886,7 @@
       <w:pPr>
         <w:spacing w:after="158" w:line="259" w:lineRule="auto"/>
         <w:ind w:left="0" w:firstLine="0"/>
+        <w:jc w:val="both"/>
       </w:pPr>
       <w:r>
         <w:rPr>
@@ -5095,8 +4897,22 @@
     </w:p>
     <w:p>
       <w:pPr>
+        <w:spacing w:after="158" w:line="259" w:lineRule="auto"/>
+        <w:ind w:left="0" w:firstLine="0"/>
+        <w:jc w:val="both"/>
+      </w:pPr>
+      <w:r>
+        <w:rPr>
+          <w:b/>
+        </w:rPr>
+        <w:t xml:space="preserve"> </w:t>
+      </w:r>
+    </w:p>
+    <w:p>
+      <w:pPr>
         <w:spacing w:after="160" w:line="259" w:lineRule="auto"/>
         <w:ind w:left="0" w:firstLine="0"/>
+        <w:jc w:val="both"/>
       </w:pPr>
       <w:r>
         <w:rPr>
@@ -5107,8 +4923,202 @@
     </w:p>
     <w:p>
       <w:pPr>
+        <w:spacing w:after="0" w:line="259" w:lineRule="auto"/>
+        <w:ind w:left="0" w:firstLine="0"/>
+        <w:jc w:val="both"/>
+        <w:rPr>
+          <w:b/>
+        </w:rPr>
+      </w:pPr>
+      <w:r>
+        <w:rPr>
+          <w:b/>
+        </w:rPr>
+        <w:t xml:space="preserve"> </w:t>
+      </w:r>
+    </w:p>
+    <w:p>
+      <w:pPr>
+        <w:spacing w:after="0" w:line="259" w:lineRule="auto"/>
+        <w:ind w:left="0" w:firstLine="0"/>
+        <w:jc w:val="both"/>
+        <w:rPr>
+          <w:b/>
+        </w:rPr>
+      </w:pPr>
+    </w:p>
+    <w:p>
+      <w:pPr>
+        <w:spacing w:after="0" w:line="259" w:lineRule="auto"/>
+        <w:ind w:left="0" w:firstLine="0"/>
+        <w:jc w:val="both"/>
+        <w:rPr>
+          <w:b/>
+        </w:rPr>
+      </w:pPr>
+    </w:p>
+    <w:p>
+      <w:pPr>
+        <w:spacing w:after="0" w:line="259" w:lineRule="auto"/>
+        <w:ind w:left="0" w:firstLine="0"/>
+        <w:jc w:val="both"/>
+        <w:rPr>
+          <w:b/>
+        </w:rPr>
+      </w:pPr>
+    </w:p>
+    <w:p>
+      <w:pPr>
+        <w:spacing w:after="0" w:line="259" w:lineRule="auto"/>
+        <w:ind w:left="0" w:firstLine="0"/>
+        <w:jc w:val="both"/>
+        <w:rPr>
+          <w:b/>
+        </w:rPr>
+      </w:pPr>
+    </w:p>
+    <w:p>
+      <w:pPr>
+        <w:spacing w:after="0" w:line="259" w:lineRule="auto"/>
+        <w:ind w:left="0" w:firstLine="0"/>
+        <w:jc w:val="both"/>
+        <w:rPr>
+          <w:b/>
+        </w:rPr>
+      </w:pPr>
+    </w:p>
+    <w:p>
+      <w:pPr>
+        <w:spacing w:after="0" w:line="259" w:lineRule="auto"/>
+        <w:ind w:left="0" w:firstLine="0"/>
+        <w:jc w:val="both"/>
+        <w:rPr>
+          <w:b/>
+        </w:rPr>
+      </w:pPr>
+    </w:p>
+    <w:p>
+      <w:pPr>
+        <w:spacing w:after="0" w:line="259" w:lineRule="auto"/>
+        <w:ind w:left="0" w:firstLine="0"/>
+        <w:jc w:val="both"/>
+        <w:rPr>
+          <w:b/>
+        </w:rPr>
+      </w:pPr>
+    </w:p>
+    <w:p>
+      <w:pPr>
+        <w:spacing w:after="0" w:line="259" w:lineRule="auto"/>
+        <w:ind w:left="0" w:firstLine="0"/>
+        <w:jc w:val="both"/>
+        <w:rPr>
+          <w:b/>
+        </w:rPr>
+      </w:pPr>
+    </w:p>
+    <w:p>
+      <w:pPr>
+        <w:spacing w:after="0" w:line="259" w:lineRule="auto"/>
+        <w:ind w:left="0" w:firstLine="0"/>
+        <w:jc w:val="both"/>
+        <w:rPr>
+          <w:b/>
+        </w:rPr>
+      </w:pPr>
+    </w:p>
+    <w:p>
+      <w:pPr>
+        <w:spacing w:after="0" w:line="259" w:lineRule="auto"/>
+        <w:ind w:left="0" w:firstLine="0"/>
+        <w:jc w:val="both"/>
+        <w:rPr>
+          <w:b/>
+        </w:rPr>
+      </w:pPr>
+    </w:p>
+    <w:p>
+      <w:pPr>
+        <w:spacing w:after="0" w:line="259" w:lineRule="auto"/>
+        <w:ind w:left="0" w:firstLine="0"/>
+        <w:jc w:val="both"/>
+        <w:rPr>
+          <w:b/>
+        </w:rPr>
+      </w:pPr>
+    </w:p>
+    <w:p>
+      <w:pPr>
+        <w:spacing w:after="0" w:line="259" w:lineRule="auto"/>
+        <w:ind w:left="0" w:firstLine="0"/>
+        <w:jc w:val="both"/>
+        <w:rPr>
+          <w:b/>
+        </w:rPr>
+      </w:pPr>
+    </w:p>
+    <w:p>
+      <w:pPr>
+        <w:spacing w:after="0" w:line="259" w:lineRule="auto"/>
+        <w:ind w:left="0" w:firstLine="0"/>
+        <w:jc w:val="both"/>
+        <w:rPr>
+          <w:b/>
+        </w:rPr>
+      </w:pPr>
+    </w:p>
+    <w:p>
+      <w:pPr>
+        <w:spacing w:after="0" w:line="259" w:lineRule="auto"/>
+        <w:ind w:left="0" w:firstLine="0"/>
+        <w:jc w:val="both"/>
+        <w:rPr>
+          <w:b/>
+        </w:rPr>
+      </w:pPr>
+    </w:p>
+    <w:p>
+      <w:pPr>
+        <w:spacing w:after="0" w:line="259" w:lineRule="auto"/>
+        <w:ind w:left="0" w:firstLine="0"/>
+        <w:jc w:val="both"/>
+        <w:rPr>
+          <w:b/>
+        </w:rPr>
+      </w:pPr>
+    </w:p>
+    <w:p>
+      <w:pPr>
+        <w:spacing w:after="0" w:line="259" w:lineRule="auto"/>
+        <w:ind w:left="0" w:firstLine="0"/>
+        <w:jc w:val="both"/>
+        <w:rPr>
+          <w:b/>
+        </w:rPr>
+      </w:pPr>
+    </w:p>
+    <w:p>
+      <w:pPr>
+        <w:spacing w:after="0" w:line="259" w:lineRule="auto"/>
+        <w:ind w:left="0" w:firstLine="0"/>
+        <w:jc w:val="both"/>
+        <w:rPr>
+          <w:b/>
+        </w:rPr>
+      </w:pPr>
+    </w:p>
+    <w:p>
+      <w:pPr>
+        <w:spacing w:after="0" w:line="259" w:lineRule="auto"/>
+        <w:ind w:left="0" w:firstLine="0"/>
+        <w:jc w:val="both"/>
+      </w:pPr>
+    </w:p>
+    <w:p>
+      <w:pPr>
         <w:spacing w:after="158" w:line="259" w:lineRule="auto"/>
         <w:ind w:left="0" w:firstLine="0"/>
+        <w:jc w:val="both"/>
       </w:pPr>
       <w:r>
         <w:rPr>
@@ -5119,91 +5129,20 @@
     </w:p>
     <w:p>
       <w:pPr>
-        <w:spacing w:after="160" w:line="259" w:lineRule="auto"/>
-        <w:ind w:left="0" w:firstLine="0"/>
-      </w:pPr>
-      <w:r>
-        <w:rPr>
-          <w:b/>
-        </w:rPr>
-        <w:t xml:space="preserve"> </w:t>
-      </w:r>
-    </w:p>
-    <w:p>
-      <w:pPr>
-        <w:spacing w:after="158" w:line="259" w:lineRule="auto"/>
-        <w:ind w:left="0" w:firstLine="0"/>
-      </w:pPr>
-      <w:r>
-        <w:rPr>
-          <w:b/>
-        </w:rPr>
-        <w:t xml:space="preserve"> </w:t>
-      </w:r>
-    </w:p>
-    <w:p>
-      <w:pPr>
-        <w:spacing w:after="158" w:line="259" w:lineRule="auto"/>
-        <w:ind w:left="0" w:firstLine="0"/>
-      </w:pPr>
-      <w:r>
-        <w:rPr>
-          <w:b/>
-        </w:rPr>
-        <w:t xml:space="preserve"> </w:t>
-      </w:r>
-    </w:p>
-    <w:p>
-      <w:pPr>
-        <w:spacing w:after="160" w:line="259" w:lineRule="auto"/>
-        <w:ind w:left="0" w:firstLine="0"/>
-      </w:pPr>
-      <w:r>
-        <w:rPr>
-          <w:b/>
-        </w:rPr>
-        <w:t xml:space="preserve"> </w:t>
-      </w:r>
-    </w:p>
-    <w:p>
-      <w:pPr>
-        <w:spacing w:after="0" w:line="259" w:lineRule="auto"/>
-        <w:ind w:left="0" w:firstLine="0"/>
-      </w:pPr>
-      <w:r>
-        <w:rPr>
-          <w:b/>
-        </w:rPr>
-        <w:t xml:space="preserve"> </w:t>
-      </w:r>
-    </w:p>
-    <w:p>
-      <w:pPr>
-        <w:spacing w:after="158" w:line="259" w:lineRule="auto"/>
-        <w:ind w:left="0" w:firstLine="0"/>
-      </w:pPr>
-      <w:r>
-        <w:rPr>
-          <w:b/>
-        </w:rPr>
-        <w:t xml:space="preserve"> </w:t>
-      </w:r>
-    </w:p>
-    <w:p>
-      <w:pPr>
         <w:pStyle w:val="Heading1"/>
+        <w:jc w:val="both"/>
         <w:rPr>
           <w:lang w:val="pt-PT"/>
         </w:rPr>
       </w:pPr>
-      <w:bookmarkStart w:id="13" w:name="_Toc28006518"/>
+      <w:bookmarkStart w:id="15" w:name="_Toc29064806"/>
       <w:r>
         <w:rPr>
           <w:lang w:val="pt-PT"/>
         </w:rPr>
         <w:t>Bibliografia</w:t>
       </w:r>
-      <w:bookmarkEnd w:id="13"/>
+      <w:bookmarkEnd w:id="15"/>
       <w:r>
         <w:rPr>
           <w:sz w:val="20"/>
@@ -5215,22 +5154,16 @@
     <w:p>
       <w:pPr>
         <w:ind w:left="-5" w:right="33"/>
-      </w:pPr>
-      <w:r>
-        <w:t>-</w:t>
-      </w:r>
-      <w:proofErr w:type="spellStart"/>
-      <w:r>
-        <w:t>https</w:t>
-      </w:r>
-      <w:proofErr w:type="spellEnd"/>
-      <w:r>
-        <w:t xml:space="preserve">://nordicapis.com/5-best-speech-to-text-apis/   </w:t>
+        <w:jc w:val="both"/>
+      </w:pPr>
+      <w:r>
+        <w:t xml:space="preserve">-https://nordicapis.com/5-best-speech-to-text-apis/   </w:t>
       </w:r>
     </w:p>
     <w:p>
       <w:pPr>
         <w:ind w:left="-5" w:right="33"/>
+        <w:jc w:val="both"/>
       </w:pPr>
       <w:r>
         <w:t xml:space="preserve">-https://machinelearningmastery.com/recurrent-neural-network-algorithms-for-deep-learning/   </w:t>
@@ -5239,6 +5172,7 @@
     <w:p>
       <w:pPr>
         <w:ind w:left="-5" w:right="33"/>
+        <w:jc w:val="both"/>
       </w:pPr>
       <w:r>
         <w:t xml:space="preserve">-https://www.quora.com/Which-neural-network-type-is-best-for-speech-recognition-and-speechsynthesis   </w:t>
@@ -5247,6 +5181,7 @@
     <w:p>
       <w:pPr>
         <w:ind w:left="-5" w:right="33"/>
+        <w:jc w:val="both"/>
       </w:pPr>
       <w:r>
         <w:t xml:space="preserve">-https://www.coursera.org/lecture/nlp-sequence-models/different-types-of-rnns-BO8PS   </w:t>
@@ -5255,15 +5190,16 @@
     <w:p>
       <w:pPr>
         <w:ind w:left="-5" w:right="33"/>
-      </w:pPr>
-      <w:r>
-        <w:lastRenderedPageBreak/>
+        <w:jc w:val="both"/>
+      </w:pPr>
+      <w:r>
         <w:t xml:space="preserve">-https://medium.com/towards-artificial-intelligence/introduction-to-the-architecture-of-recurrentneural-networks-rnns-a277007984b7   </w:t>
       </w:r>
     </w:p>
     <w:p>
       <w:pPr>
         <w:ind w:left="-5" w:right="33"/>
+        <w:jc w:val="both"/>
       </w:pPr>
       <w:r>
         <w:t xml:space="preserve">-https://medium.com/@datamonsters/artificial-neural-networks-for-natural-language-processing-part1-64ca9ebfa3b2    </w:t>
@@ -5272,6 +5208,7 @@
     <w:p>
       <w:pPr>
         <w:ind w:left="-5" w:right="33"/>
+        <w:jc w:val="both"/>
       </w:pPr>
       <w:r>
         <w:t xml:space="preserve">-https://towardsdatascience.com/beginners-guide-to-understanding-convolutional-neural-networksae9ed58bb17d </w:t>
@@ -5280,6 +5217,7 @@
     <w:p>
       <w:pPr>
         <w:ind w:left="-5" w:right="33"/>
+        <w:jc w:val="both"/>
       </w:pPr>
       <w:r>
         <w:t xml:space="preserve">-https://towardsdatascience.com/feed-forward-neural-networks-c503faa46620 </w:t>
@@ -5288,6 +5226,7 @@
     <w:p>
       <w:pPr>
         <w:ind w:left="-5" w:right="33"/>
+        <w:jc w:val="both"/>
       </w:pPr>
       <w:r>
         <w:t xml:space="preserve">-https://dzone.com/articles/the-very-basic-introduction-to-feed-forward-neural </w:t>
@@ -5296,6 +5235,7 @@
     <w:p>
       <w:pPr>
         <w:ind w:left="-5" w:right="33"/>
+        <w:jc w:val="both"/>
       </w:pPr>
       <w:r>
         <w:t xml:space="preserve">-https://towardsdatascience.com/how-does-back-propagation-in-artificial-neural-networks-workc7cad873ea7 </w:t>
@@ -5304,6 +5244,7 @@
     <w:p>
       <w:pPr>
         <w:ind w:left="-5" w:right="33"/>
+        <w:jc w:val="both"/>
       </w:pPr>
       <w:r>
         <w:t xml:space="preserve">-https://medium.com/datathings/neural-networks-and-backpropagation-explained-in-a-simple-wayf540a3611f5e </w:t>
@@ -5312,129 +5253,92 @@
     <w:p>
       <w:pPr>
         <w:ind w:left="-5" w:right="33"/>
-      </w:pPr>
-      <w:r>
-        <w:t>-</w:t>
-      </w:r>
-      <w:proofErr w:type="spellStart"/>
-      <w:r>
-        <w:t>https</w:t>
-      </w:r>
-      <w:proofErr w:type="spellEnd"/>
-      <w:r>
-        <w:t>://en.wikipedia.org/</w:t>
-      </w:r>
-      <w:proofErr w:type="spellStart"/>
-      <w:r>
-        <w:t>wiki</w:t>
-      </w:r>
-      <w:proofErr w:type="spellEnd"/>
-      <w:r>
-        <w:t>/</w:t>
-      </w:r>
-      <w:proofErr w:type="spellStart"/>
-      <w:r>
-        <w:t>Backpropagation</w:t>
-      </w:r>
-      <w:proofErr w:type="spellEnd"/>
-      <w:r>
-        <w:t xml:space="preserve"> </w:t>
+        <w:jc w:val="both"/>
+      </w:pPr>
+      <w:r>
+        <w:t xml:space="preserve">-https://en.wikipedia.org/wiki/Backpropagation </w:t>
       </w:r>
     </w:p>
     <w:p>
       <w:pPr>
         <w:spacing w:after="0" w:line="402" w:lineRule="auto"/>
         <w:ind w:left="-5" w:right="33"/>
-      </w:pPr>
-      <w:hyperlink r:id="rId91">
+        <w:jc w:val="both"/>
+      </w:pPr>
+      <w:hyperlink r:id="rId92">
         <w:r>
           <w:t>-</w:t>
         </w:r>
       </w:hyperlink>
-      <w:hyperlink r:id="rId92">
+      <w:hyperlink r:id="rId93">
         <w:r>
           <w:t>https://towardsdatascience.com/what</w:t>
         </w:r>
       </w:hyperlink>
-      <w:hyperlink r:id="rId93">
+      <w:hyperlink r:id="rId94">
         <w:r>
           <w:t>-</w:t>
         </w:r>
       </w:hyperlink>
-      <w:hyperlink r:id="rId94">
+      <w:hyperlink r:id="rId95">
         <w:r>
           <w:t>the</w:t>
         </w:r>
       </w:hyperlink>
-      <w:hyperlink r:id="rId95">
+      <w:hyperlink r:id="rId96">
         <w:r>
           <w:t>-</w:t>
         </w:r>
       </w:hyperlink>
-      <w:hyperlink r:id="rId96">
+      <w:hyperlink r:id="rId97">
         <w:r>
           <w:t>hell</w:t>
         </w:r>
       </w:hyperlink>
-      <w:hyperlink r:id="rId97">
+      <w:hyperlink r:id="rId98">
         <w:r>
           <w:t>-</w:t>
         </w:r>
       </w:hyperlink>
-      <w:hyperlink r:id="rId98">
+      <w:hyperlink r:id="rId99">
         <w:r>
           <w:t>is</w:t>
         </w:r>
       </w:hyperlink>
-      <w:hyperlink r:id="rId99">
+      <w:hyperlink r:id="rId100">
         <w:r>
           <w:t>-</w:t>
         </w:r>
       </w:hyperlink>
-      <w:hyperlink r:id="rId100">
+      <w:hyperlink r:id="rId101">
         <w:r>
           <w:t>perceptron</w:t>
         </w:r>
       </w:hyperlink>
-      <w:hyperlink r:id="rId101">
+      <w:hyperlink r:id="rId102">
         <w:r>
           <w:t>-</w:t>
         </w:r>
       </w:hyperlink>
-      <w:hyperlink r:id="rId102">
+      <w:hyperlink r:id="rId103">
         <w:r>
           <w:t>626217814f53</w:t>
         </w:r>
       </w:hyperlink>
-      <w:hyperlink r:id="rId103">
+      <w:hyperlink r:id="rId104">
         <w:r>
           <w:t xml:space="preserve"> </w:t>
         </w:r>
       </w:hyperlink>
       <w:r>
-        <w:t>-</w:t>
-      </w:r>
-      <w:proofErr w:type="spellStart"/>
-      <w:r>
-        <w:t>https</w:t>
-      </w:r>
-      <w:proofErr w:type="spellEnd"/>
-      <w:r>
-        <w:t>://github.com/</w:t>
-      </w:r>
-      <w:proofErr w:type="spellStart"/>
-      <w:r>
-        <w:t>silversparro</w:t>
-      </w:r>
-      <w:proofErr w:type="spellEnd"/>
-      <w:r>
-        <w:t xml:space="preserve">/wav2letter.pytorch </w:t>
+        <w:t xml:space="preserve">-https://github.com/silversparro/wav2letter.pytorch </w:t>
       </w:r>
     </w:p>
     <w:p>
       <w:pPr>
         <w:spacing w:after="160" w:line="259" w:lineRule="auto"/>
         <w:ind w:left="0" w:firstLine="0"/>
+        <w:jc w:val="both"/>
       </w:pPr>
       <w:r>
         <w:t xml:space="preserve"> </w:t>
@@ -5444,6 +5348,7 @@
       <w:pPr>
         <w:spacing w:after="158" w:line="259" w:lineRule="auto"/>
         <w:ind w:left="0" w:firstLine="0"/>
+        <w:jc w:val="both"/>
       </w:pPr>
       <w:r>
         <w:t xml:space="preserve"> </w:t>
@@ -5453,14 +5358,15 @@
       <w:pPr>
         <w:spacing w:after="0" w:line="259" w:lineRule="auto"/>
         <w:ind w:left="0" w:firstLine="0"/>
+        <w:jc w:val="both"/>
       </w:pPr>
       <w:r>
         <w:t xml:space="preserve"> </w:t>
       </w:r>
     </w:p>
     <w:sectPr>
-      <w:footerReference w:type="even" r:id="rId104"/>
-      <w:footerReference w:type="default" r:id="rId105"/>
+      <w:footerReference w:type="even" r:id="rId105"/>
+      <w:footerReference w:type="default" r:id="rId106"/>
       <w:pgSz w:w="12240" w:h="15840"/>
       <w:pgMar w:top="1440" w:right="1388" w:bottom="1657" w:left="1440" w:header="720" w:footer="720" w:gutter="0"/>
       <w:cols w:space="720"/>
@@ -6646,6 +6552,38 @@
       <w:shd w:val="clear" w:color="auto" w:fill="E1DFDD"/>
     </w:rPr>
   </w:style>
+  <w:style w:type="paragraph" w:styleId="BalloonText">
+    <w:name w:val="Balloon Text"/>
+    <w:basedOn w:val="Normal"/>
+    <w:link w:val="BalloonTextChar"/>
+    <w:uiPriority w:val="99"/>
+    <w:semiHidden/>
+    <w:unhideWhenUsed/>
+    <w:rsid w:val="00701052"/>
+    <w:pPr>
+      <w:spacing w:after="0" w:line="240" w:lineRule="auto"/>
+    </w:pPr>
+    <w:rPr>
+      <w:rFonts w:ascii="Times New Roman" w:hAnsi="Times New Roman" w:cs="Times New Roman"/>
+      <w:sz w:val="18"/>
+      <w:szCs w:val="18"/>
+    </w:rPr>
+  </w:style>
+  <w:style w:type="character" w:customStyle="1" w:styleId="BalloonTextChar">
+    <w:name w:val="Balloon Text Char"/>
+    <w:basedOn w:val="DefaultParagraphFont"/>
+    <w:link w:val="BalloonText"/>
+    <w:uiPriority w:val="99"/>
+    <w:semiHidden/>
+    <w:rsid w:val="00701052"/>
+    <w:rPr>
+      <w:rFonts w:ascii="Times New Roman" w:eastAsia="Calibri" w:hAnsi="Times New Roman" w:cs="Times New Roman"/>
+      <w:color w:val="000000"/>
+      <w:sz w:val="18"/>
+      <w:szCs w:val="18"/>
+      <w:lang w:val="pt-PT" w:eastAsia="pt-PT" w:bidi="pt-PT"/>
+    </w:rPr>
+  </w:style>
 </w:styles>
 </file>
 
@@ -6949,7 +6887,7 @@
 </file>
 
 <file path=customXml/itemProps1.xml><?xml version="1.0" encoding="utf-8"?>
-<ds:datastoreItem xmlns:ds="http://schemas.openxmlformats.org/officeDocument/2006/customXml" ds:itemID="{72958C8A-F582-BF4D-A2E7-A8941758C5AD}">
+<ds:datastoreItem xmlns:ds="http://schemas.openxmlformats.org/officeDocument/2006/customXml" ds:itemID="{392A7333-0608-B742-AE7A-2EC6D622ADFE}">
   <ds:schemaRefs>
     <ds:schemaRef ds:uri="http://schemas.openxmlformats.org/officeDocument/2006/bibliography"/>
   </ds:schemaRefs>

</xml_diff>